<commit_message>
Mejora relaciones base de datos
</commit_message>
<xml_diff>
--- a/TP2._E6_Diseño_de_Base_de_Datos.docx
+++ b/TP2._E6_Diseño_de_Base_de_Datos.docx
@@ -5,6 +5,7 @@
     <w:p>
       <w:pPr>
         <w:pStyle w:val="Title"/>
+        <w:jc w:val="left"/>
       </w:pPr>
       <w:r>
         <w:t xml:space="preserve">Diseño de </w:t>
@@ -310,7 +311,7 @@
           <w:szCs w:val="24"/>
           <w:lang w:eastAsia="es-PE"/>
         </w:rPr>
-        <w:t>1</w:t>
+        <w:t>2</w:t>
       </w:r>
       <w:bookmarkStart w:id="0" w:name="_GoBack"/>
       <w:bookmarkEnd w:id="0"/>
@@ -503,6 +504,7 @@
     </w:p>
     <w:p>
       <w:pPr>
+        <w:pStyle w:val="ListParagraph"/>
         <w:numPr>
           <w:ilvl w:val="0"/>
           <w:numId w:val="1"/>
@@ -524,9 +526,115 @@
           <w:szCs w:val="24"/>
           <w:lang w:eastAsia="es-PE"/>
         </w:rPr>
-        <w:t>Usuario (</w:t>
-      </w:r>
+        <w:t>Rol</w:t>
+      </w:r>
+    </w:p>
+    <w:p>
+      <w:pPr>
+        <w:pStyle w:val="ListParagraph"/>
+        <w:numPr>
+          <w:ilvl w:val="0"/>
+          <w:numId w:val="21"/>
+        </w:numPr>
+        <w:spacing w:before="100" w:beforeAutospacing="1" w:after="100" w:afterAutospacing="1" w:line="240" w:lineRule="auto"/>
+        <w:rPr>
+          <w:rFonts w:asciiTheme="majorHAnsi" w:eastAsia="Times New Roman" w:hAnsiTheme="majorHAnsi" w:cstheme="majorHAnsi"/>
+          <w:sz w:val="24"/>
+          <w:szCs w:val="24"/>
+          <w:lang w:eastAsia="es-PE"/>
+        </w:rPr>
+      </w:pPr>
       <w:proofErr w:type="spellStart"/>
+      <w:r>
+        <w:rPr>
+          <w:rFonts w:asciiTheme="majorHAnsi" w:eastAsia="Times New Roman" w:hAnsiTheme="majorHAnsi" w:cstheme="majorHAnsi"/>
+          <w:sz w:val="24"/>
+          <w:szCs w:val="24"/>
+          <w:lang w:eastAsia="es-PE"/>
+        </w:rPr>
+        <w:t>id_</w:t>
+      </w:r>
+      <w:proofErr w:type="gramStart"/>
+      <w:r>
+        <w:rPr>
+          <w:rFonts w:asciiTheme="majorHAnsi" w:eastAsia="Times New Roman" w:hAnsiTheme="majorHAnsi" w:cstheme="majorHAnsi"/>
+          <w:sz w:val="24"/>
+          <w:szCs w:val="24"/>
+          <w:lang w:eastAsia="es-PE"/>
+        </w:rPr>
+        <w:t>rol</w:t>
+      </w:r>
+      <w:proofErr w:type="spellEnd"/>
+      <w:r>
+        <w:rPr>
+          <w:rFonts w:asciiTheme="majorHAnsi" w:eastAsia="Times New Roman" w:hAnsiTheme="majorHAnsi" w:cstheme="majorHAnsi"/>
+          <w:sz w:val="24"/>
+          <w:szCs w:val="24"/>
+          <w:lang w:eastAsia="es-PE"/>
+        </w:rPr>
+        <w:t xml:space="preserve"> :</w:t>
+      </w:r>
+      <w:proofErr w:type="gramEnd"/>
+      <w:r>
+        <w:rPr>
+          <w:rFonts w:asciiTheme="majorHAnsi" w:eastAsia="Times New Roman" w:hAnsiTheme="majorHAnsi" w:cstheme="majorHAnsi"/>
+          <w:sz w:val="24"/>
+          <w:szCs w:val="24"/>
+          <w:lang w:eastAsia="es-PE"/>
+        </w:rPr>
+        <w:t xml:space="preserve"> R001</w:t>
+      </w:r>
+    </w:p>
+    <w:p>
+      <w:pPr>
+        <w:pStyle w:val="ListParagraph"/>
+        <w:numPr>
+          <w:ilvl w:val="0"/>
+          <w:numId w:val="21"/>
+        </w:numPr>
+        <w:spacing w:before="100" w:beforeAutospacing="1" w:after="100" w:afterAutospacing="1" w:line="240" w:lineRule="auto"/>
+        <w:rPr>
+          <w:rFonts w:asciiTheme="majorHAnsi" w:eastAsia="Times New Roman" w:hAnsiTheme="majorHAnsi" w:cstheme="majorHAnsi"/>
+          <w:sz w:val="24"/>
+          <w:szCs w:val="24"/>
+          <w:lang w:eastAsia="es-PE"/>
+        </w:rPr>
+      </w:pPr>
+      <w:proofErr w:type="spellStart"/>
+      <w:r>
+        <w:rPr>
+          <w:rFonts w:asciiTheme="majorHAnsi" w:eastAsia="Times New Roman" w:hAnsiTheme="majorHAnsi" w:cstheme="majorHAnsi"/>
+          <w:sz w:val="24"/>
+          <w:szCs w:val="24"/>
+          <w:lang w:eastAsia="es-PE"/>
+        </w:rPr>
+        <w:t>nombre_rol</w:t>
+      </w:r>
+      <w:proofErr w:type="spellEnd"/>
+      <w:r>
+        <w:rPr>
+          <w:rFonts w:asciiTheme="majorHAnsi" w:eastAsia="Times New Roman" w:hAnsiTheme="majorHAnsi" w:cstheme="majorHAnsi"/>
+          <w:sz w:val="24"/>
+          <w:szCs w:val="24"/>
+          <w:lang w:eastAsia="es-PE"/>
+        </w:rPr>
+        <w:t xml:space="preserve">: </w:t>
+      </w:r>
+    </w:p>
+    <w:p>
+      <w:pPr>
+        <w:numPr>
+          <w:ilvl w:val="0"/>
+          <w:numId w:val="1"/>
+        </w:numPr>
+        <w:spacing w:before="100" w:beforeAutospacing="1" w:after="100" w:afterAutospacing="1" w:line="240" w:lineRule="auto"/>
+        <w:rPr>
+          <w:rFonts w:asciiTheme="majorHAnsi" w:eastAsia="Times New Roman" w:hAnsiTheme="majorHAnsi" w:cstheme="majorHAnsi"/>
+          <w:sz w:val="24"/>
+          <w:szCs w:val="24"/>
+          <w:lang w:eastAsia="es-PE"/>
+        </w:rPr>
+      </w:pPr>
       <w:r>
         <w:rPr>
           <w:rFonts w:asciiTheme="majorHAnsi" w:eastAsia="Times New Roman" w:hAnsiTheme="majorHAnsi" w:cstheme="majorHAnsi"/>
@@ -536,19 +644,7 @@
           <w:szCs w:val="24"/>
           <w:lang w:eastAsia="es-PE"/>
         </w:rPr>
-        <w:t>nutrigym_db_usuarios</w:t>
-      </w:r>
-      <w:proofErr w:type="spellEnd"/>
-      <w:r>
-        <w:rPr>
-          <w:rFonts w:asciiTheme="majorHAnsi" w:eastAsia="Times New Roman" w:hAnsiTheme="majorHAnsi" w:cstheme="majorHAnsi"/>
-          <w:b/>
-          <w:bCs/>
-          <w:sz w:val="24"/>
-          <w:szCs w:val="24"/>
-          <w:lang w:eastAsia="es-PE"/>
-        </w:rPr>
-        <w:t>)</w:t>
+        <w:t xml:space="preserve">Usuario </w:t>
       </w:r>
     </w:p>
     <w:p>
@@ -585,7 +681,36 @@
           <w:szCs w:val="24"/>
           <w:lang w:eastAsia="es-PE"/>
         </w:rPr>
-        <w:t>: Identificador único del usuario.</w:t>
+        <w:t xml:space="preserve">: Identificador único del </w:t>
+      </w:r>
+      <w:proofErr w:type="gramStart"/>
+      <w:r>
+        <w:rPr>
+          <w:rFonts w:asciiTheme="majorHAnsi" w:eastAsia="Times New Roman" w:hAnsiTheme="majorHAnsi" w:cstheme="majorHAnsi"/>
+          <w:sz w:val="24"/>
+          <w:szCs w:val="24"/>
+          <w:lang w:eastAsia="es-PE"/>
+        </w:rPr>
+        <w:t>usuario</w:t>
+      </w:r>
+      <w:r>
+        <w:rPr>
+          <w:rFonts w:asciiTheme="majorHAnsi" w:eastAsia="Times New Roman" w:hAnsiTheme="majorHAnsi" w:cstheme="majorHAnsi"/>
+          <w:sz w:val="24"/>
+          <w:szCs w:val="24"/>
+          <w:lang w:eastAsia="es-PE"/>
+        </w:rPr>
+        <w:t xml:space="preserve"> :</w:t>
+      </w:r>
+      <w:proofErr w:type="gramEnd"/>
+      <w:r>
+        <w:rPr>
+          <w:rFonts w:asciiTheme="majorHAnsi" w:eastAsia="Times New Roman" w:hAnsiTheme="majorHAnsi" w:cstheme="majorHAnsi"/>
+          <w:sz w:val="24"/>
+          <w:szCs w:val="24"/>
+          <w:lang w:eastAsia="es-PE"/>
+        </w:rPr>
+        <w:t xml:space="preserve"> U0001</w:t>
       </w:r>
     </w:p>
     <w:p>
@@ -719,7 +844,7 @@
           <w:szCs w:val="24"/>
           <w:lang w:eastAsia="es-PE"/>
         </w:rPr>
-        <w:t>fecha_registro</w:t>
+        <w:t>contrasena</w:t>
       </w:r>
       <w:proofErr w:type="spellEnd"/>
       <w:r>
@@ -729,11 +854,12 @@
           <w:szCs w:val="24"/>
           <w:lang w:eastAsia="es-PE"/>
         </w:rPr>
-        <w:t>: Momento en que se registró.</w:t>
-      </w:r>
-    </w:p>
-    <w:p>
-      <w:pPr>
+        <w:t>: Contraseña.</w:t>
+      </w:r>
+    </w:p>
+    <w:p>
+      <w:pPr>
+        <w:pStyle w:val="ListParagraph"/>
         <w:numPr>
           <w:ilvl w:val="1"/>
           <w:numId w:val="1"/>
@@ -756,21 +882,34 @@
           <w:szCs w:val="24"/>
           <w:lang w:eastAsia="es-PE"/>
         </w:rPr>
-        <w:t>contrasena</w:t>
+        <w:t>fecha_registro</w:t>
       </w:r>
       <w:proofErr w:type="spellEnd"/>
       <w:r>
         <w:rPr>
           <w:rFonts w:asciiTheme="majorHAnsi" w:eastAsia="Times New Roman" w:hAnsiTheme="majorHAnsi" w:cstheme="majorHAnsi"/>
-          <w:sz w:val="24"/>
-          <w:szCs w:val="24"/>
-          <w:lang w:eastAsia="es-PE"/>
-        </w:rPr>
-        <w:t>: Contraseña.</w:t>
-      </w:r>
-    </w:p>
-    <w:p>
-      <w:pPr>
+          <w:b/>
+          <w:bCs/>
+          <w:sz w:val="24"/>
+          <w:szCs w:val="24"/>
+          <w:lang w:eastAsia="es-PE"/>
+        </w:rPr>
+        <w:t xml:space="preserve">: </w:t>
+      </w:r>
+      <w:r>
+        <w:rPr>
+          <w:rFonts w:asciiTheme="majorHAnsi" w:eastAsia="Times New Roman" w:hAnsiTheme="majorHAnsi" w:cstheme="majorHAnsi"/>
+          <w:bCs/>
+          <w:sz w:val="24"/>
+          <w:szCs w:val="24"/>
+          <w:lang w:eastAsia="es-PE"/>
+        </w:rPr>
+        <w:t xml:space="preserve">Momento de registro. </w:t>
+      </w:r>
+    </w:p>
+    <w:p>
+      <w:pPr>
+        <w:pStyle w:val="ListParagraph"/>
         <w:numPr>
           <w:ilvl w:val="1"/>
           <w:numId w:val="1"/>
@@ -793,21 +932,33 @@
           <w:szCs w:val="24"/>
           <w:lang w:eastAsia="es-PE"/>
         </w:rPr>
-        <w:t>deporte_principal</w:t>
+        <w:t>fecha_cese</w:t>
       </w:r>
       <w:proofErr w:type="spellEnd"/>
       <w:r>
         <w:rPr>
           <w:rFonts w:asciiTheme="majorHAnsi" w:eastAsia="Times New Roman" w:hAnsiTheme="majorHAnsi" w:cstheme="majorHAnsi"/>
-          <w:sz w:val="24"/>
-          <w:szCs w:val="24"/>
-          <w:lang w:eastAsia="es-PE"/>
-        </w:rPr>
-        <w:t>: Deporte que practica habitualmente.</w:t>
-      </w:r>
-    </w:p>
-    <w:p>
-      <w:pPr>
+          <w:b/>
+          <w:bCs/>
+          <w:sz w:val="24"/>
+          <w:szCs w:val="24"/>
+          <w:lang w:eastAsia="es-PE"/>
+        </w:rPr>
+        <w:t>:</w:t>
+      </w:r>
+      <w:r>
+        <w:rPr>
+          <w:rFonts w:asciiTheme="majorHAnsi" w:eastAsia="Times New Roman" w:hAnsiTheme="majorHAnsi" w:cstheme="majorHAnsi"/>
+          <w:sz w:val="24"/>
+          <w:szCs w:val="24"/>
+          <w:lang w:eastAsia="es-PE"/>
+        </w:rPr>
+        <w:t xml:space="preserve"> Momento de cese</w:t>
+      </w:r>
+    </w:p>
+    <w:p>
+      <w:pPr>
+        <w:pStyle w:val="ListParagraph"/>
         <w:numPr>
           <w:ilvl w:val="1"/>
           <w:numId w:val="1"/>
@@ -824,13 +975,21 @@
       <w:r>
         <w:rPr>
           <w:rFonts w:asciiTheme="majorHAnsi" w:eastAsia="Times New Roman" w:hAnsiTheme="majorHAnsi" w:cstheme="majorHAnsi"/>
-          <w:b/>
-          <w:bCs/>
-          <w:sz w:val="24"/>
-          <w:szCs w:val="24"/>
-          <w:lang w:eastAsia="es-PE"/>
-        </w:rPr>
-        <w:t>nivel_actividad</w:t>
+          <w:sz w:val="24"/>
+          <w:szCs w:val="24"/>
+          <w:lang w:eastAsia="es-PE"/>
+        </w:rPr>
+        <w:t>id_</w:t>
+      </w:r>
+      <w:proofErr w:type="gramStart"/>
+      <w:r>
+        <w:rPr>
+          <w:rFonts w:asciiTheme="majorHAnsi" w:eastAsia="Times New Roman" w:hAnsiTheme="majorHAnsi" w:cstheme="majorHAnsi"/>
+          <w:sz w:val="24"/>
+          <w:szCs w:val="24"/>
+          <w:lang w:eastAsia="es-PE"/>
+        </w:rPr>
+        <w:t>rol</w:t>
       </w:r>
       <w:proofErr w:type="spellEnd"/>
       <w:r>
@@ -840,11 +999,69 @@
           <w:szCs w:val="24"/>
           <w:lang w:eastAsia="es-PE"/>
         </w:rPr>
-        <w:t>: Nivel de actividad física (sedentario, activo, etc.).</w:t>
-      </w:r>
-    </w:p>
-    <w:p>
-      <w:pPr>
+        <w:t xml:space="preserve"> :</w:t>
+      </w:r>
+      <w:proofErr w:type="gramEnd"/>
+      <w:r>
+        <w:rPr>
+          <w:rFonts w:asciiTheme="majorHAnsi" w:eastAsia="Times New Roman" w:hAnsiTheme="majorHAnsi" w:cstheme="majorHAnsi"/>
+          <w:sz w:val="24"/>
+          <w:szCs w:val="24"/>
+          <w:lang w:eastAsia="es-PE"/>
+        </w:rPr>
+        <w:t xml:space="preserve"> Llave foránea </w:t>
+      </w:r>
+    </w:p>
+    <w:p>
+      <w:pPr>
+        <w:pStyle w:val="ListParagraph"/>
+        <w:spacing w:before="100" w:beforeAutospacing="1" w:after="100" w:afterAutospacing="1" w:line="240" w:lineRule="auto"/>
+        <w:ind w:left="1440"/>
+        <w:rPr>
+          <w:rFonts w:asciiTheme="majorHAnsi" w:eastAsia="Times New Roman" w:hAnsiTheme="majorHAnsi" w:cstheme="majorHAnsi"/>
+          <w:sz w:val="24"/>
+          <w:szCs w:val="24"/>
+          <w:lang w:eastAsia="es-PE"/>
+        </w:rPr>
+      </w:pPr>
+    </w:p>
+    <w:p>
+      <w:pPr>
+        <w:pStyle w:val="ListParagraph"/>
+        <w:numPr>
+          <w:ilvl w:val="0"/>
+          <w:numId w:val="1"/>
+        </w:numPr>
+        <w:spacing w:before="100" w:beforeAutospacing="1" w:after="100" w:afterAutospacing="1" w:line="240" w:lineRule="auto"/>
+        <w:rPr>
+          <w:rFonts w:asciiTheme="majorHAnsi" w:eastAsia="Times New Roman" w:hAnsiTheme="majorHAnsi" w:cstheme="majorHAnsi"/>
+          <w:sz w:val="24"/>
+          <w:szCs w:val="24"/>
+          <w:lang w:eastAsia="es-PE"/>
+        </w:rPr>
+      </w:pPr>
+      <w:r>
+        <w:rPr>
+          <w:rFonts w:asciiTheme="majorHAnsi" w:eastAsia="Times New Roman" w:hAnsiTheme="majorHAnsi" w:cstheme="majorHAnsi"/>
+          <w:sz w:val="24"/>
+          <w:szCs w:val="24"/>
+          <w:lang w:eastAsia="es-PE"/>
+        </w:rPr>
+        <w:t>Medida</w:t>
+      </w:r>
+      <w:r>
+        <w:rPr>
+          <w:rFonts w:asciiTheme="majorHAnsi" w:eastAsia="Times New Roman" w:hAnsiTheme="majorHAnsi" w:cstheme="majorHAnsi"/>
+          <w:sz w:val="24"/>
+          <w:szCs w:val="24"/>
+          <w:lang w:eastAsia="es-PE"/>
+        </w:rPr>
+        <w:t>s</w:t>
+      </w:r>
+    </w:p>
+    <w:p>
+      <w:pPr>
+        <w:pStyle w:val="ListParagraph"/>
         <w:numPr>
           <w:ilvl w:val="1"/>
           <w:numId w:val="1"/>
@@ -861,13 +1078,21 @@
       <w:r>
         <w:rPr>
           <w:rFonts w:asciiTheme="majorHAnsi" w:eastAsia="Times New Roman" w:hAnsiTheme="majorHAnsi" w:cstheme="majorHAnsi"/>
-          <w:b/>
-          <w:bCs/>
-          <w:sz w:val="24"/>
-          <w:szCs w:val="24"/>
-          <w:lang w:eastAsia="es-PE"/>
-        </w:rPr>
-        <w:t>frecuencia_entrenamiento</w:t>
+          <w:sz w:val="24"/>
+          <w:szCs w:val="24"/>
+          <w:lang w:eastAsia="es-PE"/>
+        </w:rPr>
+        <w:t>id_</w:t>
+      </w:r>
+      <w:proofErr w:type="gramStart"/>
+      <w:r>
+        <w:rPr>
+          <w:rFonts w:asciiTheme="majorHAnsi" w:eastAsia="Times New Roman" w:hAnsiTheme="majorHAnsi" w:cstheme="majorHAnsi"/>
+          <w:sz w:val="24"/>
+          <w:szCs w:val="24"/>
+          <w:lang w:eastAsia="es-PE"/>
+        </w:rPr>
+        <w:t>medida</w:t>
       </w:r>
       <w:proofErr w:type="spellEnd"/>
       <w:r>
@@ -877,7 +1102,17 @@
           <w:szCs w:val="24"/>
           <w:lang w:eastAsia="es-PE"/>
         </w:rPr>
-        <w:t>: Cuántas veces entrena.</w:t>
+        <w:t xml:space="preserve"> :</w:t>
+      </w:r>
+      <w:proofErr w:type="gramEnd"/>
+      <w:r>
+        <w:rPr>
+          <w:rFonts w:asciiTheme="majorHAnsi" w:eastAsia="Times New Roman" w:hAnsiTheme="majorHAnsi" w:cstheme="majorHAnsi"/>
+          <w:sz w:val="24"/>
+          <w:szCs w:val="24"/>
+          <w:lang w:eastAsia="es-PE"/>
+        </w:rPr>
+        <w:t xml:space="preserve"> M0001</w:t>
       </w:r>
     </w:p>
     <w:p>
@@ -898,13 +1133,21 @@
       <w:r>
         <w:rPr>
           <w:rFonts w:asciiTheme="majorHAnsi" w:eastAsia="Times New Roman" w:hAnsiTheme="majorHAnsi" w:cstheme="majorHAnsi"/>
-          <w:b/>
-          <w:bCs/>
-          <w:sz w:val="24"/>
-          <w:szCs w:val="24"/>
-          <w:lang w:eastAsia="es-PE"/>
-        </w:rPr>
-        <w:t>nota_text</w:t>
+          <w:sz w:val="24"/>
+          <w:szCs w:val="24"/>
+          <w:lang w:eastAsia="es-PE"/>
+        </w:rPr>
+        <w:t>id_</w:t>
+      </w:r>
+      <w:proofErr w:type="gramStart"/>
+      <w:r>
+        <w:rPr>
+          <w:rFonts w:asciiTheme="majorHAnsi" w:eastAsia="Times New Roman" w:hAnsiTheme="majorHAnsi" w:cstheme="majorHAnsi"/>
+          <w:sz w:val="24"/>
+          <w:szCs w:val="24"/>
+          <w:lang w:eastAsia="es-PE"/>
+        </w:rPr>
+        <w:t>usuario</w:t>
       </w:r>
       <w:proofErr w:type="spellEnd"/>
       <w:r>
@@ -914,7 +1157,44 @@
           <w:szCs w:val="24"/>
           <w:lang w:eastAsia="es-PE"/>
         </w:rPr>
-        <w:t>: Notas adicionales.</w:t>
+        <w:t xml:space="preserve"> </w:t>
+      </w:r>
+      <w:r>
+        <w:rPr>
+          <w:rFonts w:asciiTheme="majorHAnsi" w:eastAsia="Times New Roman" w:hAnsiTheme="majorHAnsi" w:cstheme="majorHAnsi"/>
+          <w:sz w:val="24"/>
+          <w:szCs w:val="24"/>
+          <w:lang w:eastAsia="es-PE"/>
+        </w:rPr>
+        <w:t>:</w:t>
+      </w:r>
+      <w:proofErr w:type="gramEnd"/>
+      <w:r>
+        <w:rPr>
+          <w:rFonts w:asciiTheme="majorHAnsi" w:eastAsia="Times New Roman" w:hAnsiTheme="majorHAnsi" w:cstheme="majorHAnsi"/>
+          <w:sz w:val="24"/>
+          <w:szCs w:val="24"/>
+          <w:lang w:eastAsia="es-PE"/>
+        </w:rPr>
+        <w:t xml:space="preserve"> </w:t>
+      </w:r>
+      <w:r>
+        <w:rPr>
+          <w:rFonts w:asciiTheme="majorHAnsi" w:eastAsia="Times New Roman" w:hAnsiTheme="majorHAnsi" w:cstheme="majorHAnsi"/>
+          <w:sz w:val="24"/>
+          <w:szCs w:val="24"/>
+          <w:lang w:eastAsia="es-PE"/>
+        </w:rPr>
+        <w:t xml:space="preserve">Llave </w:t>
+      </w:r>
+      <w:r>
+        <w:rPr>
+          <w:rFonts w:asciiTheme="majorHAnsi" w:eastAsia="Times New Roman" w:hAnsiTheme="majorHAnsi" w:cstheme="majorHAnsi"/>
+          <w:sz w:val="24"/>
+          <w:szCs w:val="24"/>
+          <w:lang w:eastAsia="es-PE"/>
+        </w:rPr>
+        <w:t xml:space="preserve">foránea </w:t>
       </w:r>
     </w:p>
     <w:p>
@@ -931,27 +1211,14 @@
           <w:lang w:eastAsia="es-PE"/>
         </w:rPr>
       </w:pPr>
-      <w:proofErr w:type="spellStart"/>
-      <w:r>
-        <w:rPr>
-          <w:rFonts w:asciiTheme="majorHAnsi" w:eastAsia="Times New Roman" w:hAnsiTheme="majorHAnsi" w:cstheme="majorHAnsi"/>
-          <w:b/>
-          <w:bCs/>
-          <w:sz w:val="24"/>
-          <w:szCs w:val="24"/>
-          <w:lang w:eastAsia="es-PE"/>
-        </w:rPr>
-        <w:t>genero</w:t>
-      </w:r>
-      <w:proofErr w:type="spellEnd"/>
-      <w:r>
-        <w:rPr>
-          <w:rFonts w:asciiTheme="majorHAnsi" w:eastAsia="Times New Roman" w:hAnsiTheme="majorHAnsi" w:cstheme="majorHAnsi"/>
-          <w:sz w:val="24"/>
-          <w:szCs w:val="24"/>
-          <w:lang w:eastAsia="es-PE"/>
-        </w:rPr>
-        <w:t>: Género del usuario.</w:t>
+      <w:r>
+        <w:rPr>
+          <w:rFonts w:asciiTheme="majorHAnsi" w:eastAsia="Times New Roman" w:hAnsiTheme="majorHAnsi" w:cstheme="majorHAnsi"/>
+          <w:sz w:val="24"/>
+          <w:szCs w:val="24"/>
+          <w:lang w:eastAsia="es-PE"/>
+        </w:rPr>
+        <w:t>Peso</w:t>
       </w:r>
     </w:p>
     <w:p>
@@ -968,27 +1235,14 @@
           <w:lang w:eastAsia="es-PE"/>
         </w:rPr>
       </w:pPr>
-      <w:proofErr w:type="spellStart"/>
-      <w:r>
-        <w:rPr>
-          <w:rFonts w:asciiTheme="majorHAnsi" w:eastAsia="Times New Roman" w:hAnsiTheme="majorHAnsi" w:cstheme="majorHAnsi"/>
-          <w:b/>
-          <w:bCs/>
-          <w:sz w:val="24"/>
-          <w:szCs w:val="24"/>
-          <w:lang w:eastAsia="es-PE"/>
-        </w:rPr>
-        <w:t>peso_kg</w:t>
-      </w:r>
-      <w:proofErr w:type="spellEnd"/>
-      <w:r>
-        <w:rPr>
-          <w:rFonts w:asciiTheme="majorHAnsi" w:eastAsia="Times New Roman" w:hAnsiTheme="majorHAnsi" w:cstheme="majorHAnsi"/>
-          <w:sz w:val="24"/>
-          <w:szCs w:val="24"/>
-          <w:lang w:eastAsia="es-PE"/>
-        </w:rPr>
-        <w:t>: Peso en kilogramos.</w:t>
+      <w:r>
+        <w:rPr>
+          <w:rFonts w:asciiTheme="majorHAnsi" w:eastAsia="Times New Roman" w:hAnsiTheme="majorHAnsi" w:cstheme="majorHAnsi"/>
+          <w:sz w:val="24"/>
+          <w:szCs w:val="24"/>
+          <w:lang w:eastAsia="es-PE"/>
+        </w:rPr>
+        <w:t>Talla</w:t>
       </w:r>
     </w:p>
     <w:p>
@@ -1005,40 +1259,293 @@
           <w:lang w:eastAsia="es-PE"/>
         </w:rPr>
       </w:pPr>
+      <w:r>
+        <w:rPr>
+          <w:rFonts w:asciiTheme="majorHAnsi" w:eastAsia="Times New Roman" w:hAnsiTheme="majorHAnsi" w:cstheme="majorHAnsi"/>
+          <w:sz w:val="24"/>
+          <w:szCs w:val="24"/>
+          <w:lang w:eastAsia="es-PE"/>
+        </w:rPr>
+        <w:t>E</w:t>
+      </w:r>
+      <w:r>
+        <w:rPr>
+          <w:rFonts w:asciiTheme="majorHAnsi" w:eastAsia="Times New Roman" w:hAnsiTheme="majorHAnsi" w:cstheme="majorHAnsi"/>
+          <w:sz w:val="24"/>
+          <w:szCs w:val="24"/>
+          <w:lang w:eastAsia="es-PE"/>
+        </w:rPr>
+        <w:t>dad</w:t>
+      </w:r>
+    </w:p>
+    <w:p>
+      <w:pPr>
+        <w:numPr>
+          <w:ilvl w:val="1"/>
+          <w:numId w:val="1"/>
+        </w:numPr>
+        <w:spacing w:before="100" w:beforeAutospacing="1" w:after="100" w:afterAutospacing="1" w:line="240" w:lineRule="auto"/>
+        <w:rPr>
+          <w:rFonts w:asciiTheme="majorHAnsi" w:eastAsia="Times New Roman" w:hAnsiTheme="majorHAnsi" w:cstheme="majorHAnsi"/>
+          <w:sz w:val="24"/>
+          <w:szCs w:val="24"/>
+          <w:lang w:eastAsia="es-PE"/>
+        </w:rPr>
+      </w:pPr>
+      <w:r>
+        <w:rPr>
+          <w:rFonts w:asciiTheme="majorHAnsi" w:eastAsia="Times New Roman" w:hAnsiTheme="majorHAnsi" w:cstheme="majorHAnsi"/>
+          <w:sz w:val="24"/>
+          <w:szCs w:val="24"/>
+          <w:lang w:eastAsia="es-PE"/>
+        </w:rPr>
+        <w:t>genero</w:t>
+      </w:r>
+    </w:p>
+    <w:p>
+      <w:pPr>
+        <w:numPr>
+          <w:ilvl w:val="1"/>
+          <w:numId w:val="1"/>
+        </w:numPr>
+        <w:spacing w:before="100" w:beforeAutospacing="1" w:after="100" w:afterAutospacing="1" w:line="240" w:lineRule="auto"/>
+        <w:rPr>
+          <w:rFonts w:asciiTheme="majorHAnsi" w:eastAsia="Times New Roman" w:hAnsiTheme="majorHAnsi" w:cstheme="majorHAnsi"/>
+          <w:sz w:val="24"/>
+          <w:szCs w:val="24"/>
+          <w:lang w:eastAsia="es-PE"/>
+        </w:rPr>
+      </w:pPr>
       <w:proofErr w:type="spellStart"/>
       <w:r>
         <w:rPr>
           <w:rFonts w:asciiTheme="majorHAnsi" w:eastAsia="Times New Roman" w:hAnsiTheme="majorHAnsi" w:cstheme="majorHAnsi"/>
-          <w:b/>
-          <w:bCs/>
-          <w:sz w:val="24"/>
-          <w:szCs w:val="24"/>
-          <w:lang w:eastAsia="es-PE"/>
-        </w:rPr>
-        <w:t>altura_cm</w:t>
+          <w:sz w:val="24"/>
+          <w:szCs w:val="24"/>
+          <w:lang w:eastAsia="es-PE"/>
+        </w:rPr>
+        <w:t>circunferencia_</w:t>
+      </w:r>
+      <w:r>
+        <w:rPr>
+          <w:rFonts w:asciiTheme="majorHAnsi" w:eastAsia="Times New Roman" w:hAnsiTheme="majorHAnsi" w:cstheme="majorHAnsi"/>
+          <w:sz w:val="24"/>
+          <w:szCs w:val="24"/>
+          <w:lang w:eastAsia="es-PE"/>
+        </w:rPr>
+        <w:t>brazo</w:t>
       </w:r>
       <w:proofErr w:type="spellEnd"/>
-      <w:r>
-        <w:rPr>
-          <w:rFonts w:asciiTheme="majorHAnsi" w:eastAsia="Times New Roman" w:hAnsiTheme="majorHAnsi" w:cstheme="majorHAnsi"/>
-          <w:sz w:val="24"/>
-          <w:szCs w:val="24"/>
-          <w:lang w:eastAsia="es-PE"/>
-        </w:rPr>
-        <w:t>: Altura en centímetros.</w:t>
-      </w:r>
-    </w:p>
-    <w:p>
-      <w:pPr>
+    </w:p>
+    <w:p>
+      <w:pPr>
+        <w:numPr>
+          <w:ilvl w:val="1"/>
+          <w:numId w:val="1"/>
+        </w:numPr>
         <w:spacing w:before="100" w:beforeAutospacing="1" w:after="100" w:afterAutospacing="1" w:line="240" w:lineRule="auto"/>
-        <w:ind w:left="1440"/>
-        <w:rPr>
-          <w:rFonts w:asciiTheme="majorHAnsi" w:eastAsia="Times New Roman" w:hAnsiTheme="majorHAnsi" w:cstheme="majorHAnsi"/>
-          <w:sz w:val="24"/>
-          <w:szCs w:val="24"/>
-          <w:lang w:eastAsia="es-PE"/>
-        </w:rPr>
-      </w:pPr>
+        <w:rPr>
+          <w:rFonts w:asciiTheme="majorHAnsi" w:eastAsia="Times New Roman" w:hAnsiTheme="majorHAnsi" w:cstheme="majorHAnsi"/>
+          <w:sz w:val="24"/>
+          <w:szCs w:val="24"/>
+          <w:lang w:eastAsia="es-PE"/>
+        </w:rPr>
+      </w:pPr>
+      <w:proofErr w:type="spellStart"/>
+      <w:r>
+        <w:rPr>
+          <w:rFonts w:asciiTheme="majorHAnsi" w:eastAsia="Times New Roman" w:hAnsiTheme="majorHAnsi" w:cstheme="majorHAnsi"/>
+          <w:sz w:val="24"/>
+          <w:szCs w:val="24"/>
+          <w:lang w:eastAsia="es-PE"/>
+        </w:rPr>
+        <w:t>circunferencia_</w:t>
+      </w:r>
+      <w:r>
+        <w:rPr>
+          <w:rFonts w:asciiTheme="majorHAnsi" w:eastAsia="Times New Roman" w:hAnsiTheme="majorHAnsi" w:cstheme="majorHAnsi"/>
+          <w:sz w:val="24"/>
+          <w:szCs w:val="24"/>
+          <w:lang w:eastAsia="es-PE"/>
+        </w:rPr>
+        <w:t>antebrazo</w:t>
+      </w:r>
+      <w:proofErr w:type="spellEnd"/>
+    </w:p>
+    <w:p>
+      <w:pPr>
+        <w:numPr>
+          <w:ilvl w:val="1"/>
+          <w:numId w:val="1"/>
+        </w:numPr>
+        <w:spacing w:before="100" w:beforeAutospacing="1" w:after="100" w:afterAutospacing="1" w:line="240" w:lineRule="auto"/>
+        <w:rPr>
+          <w:rFonts w:asciiTheme="majorHAnsi" w:eastAsia="Times New Roman" w:hAnsiTheme="majorHAnsi" w:cstheme="majorHAnsi"/>
+          <w:sz w:val="24"/>
+          <w:szCs w:val="24"/>
+          <w:lang w:eastAsia="es-PE"/>
+        </w:rPr>
+      </w:pPr>
+      <w:proofErr w:type="spellStart"/>
+      <w:r>
+        <w:rPr>
+          <w:rFonts w:asciiTheme="majorHAnsi" w:eastAsia="Times New Roman" w:hAnsiTheme="majorHAnsi" w:cstheme="majorHAnsi"/>
+          <w:sz w:val="24"/>
+          <w:szCs w:val="24"/>
+          <w:lang w:eastAsia="es-PE"/>
+        </w:rPr>
+        <w:t>circunferencia_</w:t>
+      </w:r>
+      <w:r>
+        <w:rPr>
+          <w:rFonts w:asciiTheme="majorHAnsi" w:eastAsia="Times New Roman" w:hAnsiTheme="majorHAnsi" w:cstheme="majorHAnsi"/>
+          <w:sz w:val="24"/>
+          <w:szCs w:val="24"/>
+          <w:lang w:eastAsia="es-PE"/>
+        </w:rPr>
+        <w:t>cintura</w:t>
+      </w:r>
+      <w:proofErr w:type="spellEnd"/>
+    </w:p>
+    <w:p>
+      <w:pPr>
+        <w:numPr>
+          <w:ilvl w:val="1"/>
+          <w:numId w:val="1"/>
+        </w:numPr>
+        <w:spacing w:before="100" w:beforeAutospacing="1" w:after="100" w:afterAutospacing="1" w:line="240" w:lineRule="auto"/>
+        <w:rPr>
+          <w:rFonts w:asciiTheme="majorHAnsi" w:eastAsia="Times New Roman" w:hAnsiTheme="majorHAnsi" w:cstheme="majorHAnsi"/>
+          <w:sz w:val="24"/>
+          <w:szCs w:val="24"/>
+          <w:lang w:eastAsia="es-PE"/>
+        </w:rPr>
+      </w:pPr>
+      <w:proofErr w:type="spellStart"/>
+      <w:r>
+        <w:rPr>
+          <w:rFonts w:asciiTheme="majorHAnsi" w:eastAsia="Times New Roman" w:hAnsiTheme="majorHAnsi" w:cstheme="majorHAnsi"/>
+          <w:sz w:val="24"/>
+          <w:szCs w:val="24"/>
+          <w:lang w:eastAsia="es-PE"/>
+        </w:rPr>
+        <w:t>circunferencia_</w:t>
+      </w:r>
+      <w:r>
+        <w:rPr>
+          <w:rFonts w:asciiTheme="majorHAnsi" w:eastAsia="Times New Roman" w:hAnsiTheme="majorHAnsi" w:cstheme="majorHAnsi"/>
+          <w:sz w:val="24"/>
+          <w:szCs w:val="24"/>
+          <w:lang w:eastAsia="es-PE"/>
+        </w:rPr>
+        <w:t>caderas</w:t>
+      </w:r>
+      <w:proofErr w:type="spellEnd"/>
+    </w:p>
+    <w:p>
+      <w:pPr>
+        <w:numPr>
+          <w:ilvl w:val="1"/>
+          <w:numId w:val="1"/>
+        </w:numPr>
+        <w:spacing w:before="100" w:beforeAutospacing="1" w:after="100" w:afterAutospacing="1" w:line="240" w:lineRule="auto"/>
+        <w:rPr>
+          <w:rFonts w:asciiTheme="majorHAnsi" w:eastAsia="Times New Roman" w:hAnsiTheme="majorHAnsi" w:cstheme="majorHAnsi"/>
+          <w:sz w:val="24"/>
+          <w:szCs w:val="24"/>
+          <w:lang w:eastAsia="es-PE"/>
+        </w:rPr>
+      </w:pPr>
+      <w:proofErr w:type="spellStart"/>
+      <w:r>
+        <w:rPr>
+          <w:rFonts w:asciiTheme="majorHAnsi" w:eastAsia="Times New Roman" w:hAnsiTheme="majorHAnsi" w:cstheme="majorHAnsi"/>
+          <w:sz w:val="24"/>
+          <w:szCs w:val="24"/>
+          <w:lang w:eastAsia="es-PE"/>
+        </w:rPr>
+        <w:t>circunferencia_</w:t>
+      </w:r>
+      <w:r>
+        <w:rPr>
+          <w:rFonts w:asciiTheme="majorHAnsi" w:eastAsia="Times New Roman" w:hAnsiTheme="majorHAnsi" w:cstheme="majorHAnsi"/>
+          <w:sz w:val="24"/>
+          <w:szCs w:val="24"/>
+          <w:lang w:eastAsia="es-PE"/>
+        </w:rPr>
+        <w:t>muslos</w:t>
+      </w:r>
+      <w:proofErr w:type="spellEnd"/>
+    </w:p>
+    <w:p>
+      <w:pPr>
+        <w:numPr>
+          <w:ilvl w:val="1"/>
+          <w:numId w:val="1"/>
+        </w:numPr>
+        <w:spacing w:before="100" w:beforeAutospacing="1" w:after="100" w:afterAutospacing="1" w:line="240" w:lineRule="auto"/>
+        <w:rPr>
+          <w:rFonts w:asciiTheme="majorHAnsi" w:eastAsia="Times New Roman" w:hAnsiTheme="majorHAnsi" w:cstheme="majorHAnsi"/>
+          <w:sz w:val="24"/>
+          <w:szCs w:val="24"/>
+          <w:lang w:eastAsia="es-PE"/>
+        </w:rPr>
+      </w:pPr>
+      <w:proofErr w:type="spellStart"/>
+      <w:r>
+        <w:rPr>
+          <w:rFonts w:asciiTheme="majorHAnsi" w:eastAsia="Times New Roman" w:hAnsiTheme="majorHAnsi" w:cstheme="majorHAnsi"/>
+          <w:sz w:val="24"/>
+          <w:szCs w:val="24"/>
+          <w:lang w:eastAsia="es-PE"/>
+        </w:rPr>
+        <w:t>circunferencia_</w:t>
+      </w:r>
+      <w:r>
+        <w:rPr>
+          <w:rFonts w:asciiTheme="majorHAnsi" w:eastAsia="Times New Roman" w:hAnsiTheme="majorHAnsi" w:cstheme="majorHAnsi"/>
+          <w:sz w:val="24"/>
+          <w:szCs w:val="24"/>
+          <w:lang w:eastAsia="es-PE"/>
+        </w:rPr>
+        <w:t>pantorrilla</w:t>
+      </w:r>
+      <w:proofErr w:type="spellEnd"/>
+    </w:p>
+    <w:p>
+      <w:pPr>
+        <w:numPr>
+          <w:ilvl w:val="1"/>
+          <w:numId w:val="1"/>
+        </w:numPr>
+        <w:spacing w:before="100" w:beforeAutospacing="1" w:after="100" w:afterAutospacing="1" w:line="240" w:lineRule="auto"/>
+        <w:rPr>
+          <w:rFonts w:asciiTheme="majorHAnsi" w:eastAsia="Times New Roman" w:hAnsiTheme="majorHAnsi" w:cstheme="majorHAnsi"/>
+          <w:sz w:val="24"/>
+          <w:szCs w:val="24"/>
+          <w:lang w:eastAsia="es-PE"/>
+        </w:rPr>
+      </w:pPr>
+      <w:proofErr w:type="spellStart"/>
+      <w:r>
+        <w:rPr>
+          <w:rFonts w:asciiTheme="majorHAnsi" w:eastAsia="Times New Roman" w:hAnsiTheme="majorHAnsi" w:cstheme="majorHAnsi"/>
+          <w:sz w:val="24"/>
+          <w:szCs w:val="24"/>
+          <w:lang w:eastAsia="es-PE"/>
+        </w:rPr>
+        <w:t>fecha_registro</w:t>
+      </w:r>
+      <w:proofErr w:type="spellEnd"/>
+      <w:r>
+        <w:rPr>
+          <w:rFonts w:asciiTheme="majorHAnsi" w:eastAsia="Times New Roman" w:hAnsiTheme="majorHAnsi" w:cstheme="majorHAnsi"/>
+          <w:sz w:val="24"/>
+          <w:szCs w:val="24"/>
+          <w:lang w:eastAsia="es-PE"/>
+        </w:rPr>
+        <w:tab/>
+      </w:r>
     </w:p>
     <w:p>
       <w:pPr>
@@ -1063,31 +1570,8 @@
           <w:szCs w:val="24"/>
           <w:lang w:eastAsia="es-PE"/>
         </w:rPr>
-        <w:t>Preferencias del usuario (</w:t>
-      </w:r>
-      <w:proofErr w:type="spellStart"/>
-      <w:r>
-        <w:rPr>
-          <w:rFonts w:asciiTheme="majorHAnsi" w:eastAsia="Times New Roman" w:hAnsiTheme="majorHAnsi" w:cstheme="majorHAnsi"/>
-          <w:b/>
-          <w:bCs/>
-          <w:sz w:val="24"/>
-          <w:szCs w:val="24"/>
-          <w:lang w:eastAsia="es-PE"/>
-        </w:rPr>
-        <w:t>nutrigym_db_preferencias</w:t>
-      </w:r>
-      <w:proofErr w:type="spellEnd"/>
-      <w:r>
-        <w:rPr>
-          <w:rFonts w:asciiTheme="majorHAnsi" w:eastAsia="Times New Roman" w:hAnsiTheme="majorHAnsi" w:cstheme="majorHAnsi"/>
-          <w:b/>
-          <w:bCs/>
-          <w:sz w:val="24"/>
-          <w:szCs w:val="24"/>
-          <w:lang w:eastAsia="es-PE"/>
-        </w:rPr>
-        <w:t>)</w:t>
+        <w:lastRenderedPageBreak/>
+        <w:t>Progreso</w:t>
       </w:r>
     </w:p>
     <w:p>
@@ -1114,7 +1598,7 @@
           <w:szCs w:val="24"/>
           <w:lang w:eastAsia="es-PE"/>
         </w:rPr>
-        <w:t>id_preferencia</w:t>
+        <w:t>id_progreso</w:t>
       </w:r>
       <w:proofErr w:type="spellEnd"/>
       <w:r>
@@ -1124,7 +1608,16 @@
           <w:szCs w:val="24"/>
           <w:lang w:eastAsia="es-PE"/>
         </w:rPr>
-        <w:t>: Identificador único.</w:t>
+        <w:t xml:space="preserve">: </w:t>
+      </w:r>
+      <w:r>
+        <w:rPr>
+          <w:rFonts w:asciiTheme="majorHAnsi" w:eastAsia="Times New Roman" w:hAnsiTheme="majorHAnsi" w:cstheme="majorHAnsi"/>
+          <w:sz w:val="24"/>
+          <w:szCs w:val="24"/>
+          <w:lang w:eastAsia="es-PE"/>
+        </w:rPr>
+        <w:t>P001</w:t>
       </w:r>
     </w:p>
     <w:p>
@@ -1151,7 +1644,7 @@
           <w:szCs w:val="24"/>
           <w:lang w:eastAsia="es-PE"/>
         </w:rPr>
-        <w:t>id_usuario</w:t>
+        <w:t>id_medida</w:t>
       </w:r>
       <w:proofErr w:type="spellEnd"/>
       <w:r>
@@ -1161,7 +1654,7 @@
           <w:szCs w:val="24"/>
           <w:lang w:eastAsia="es-PE"/>
         </w:rPr>
-        <w:t>: Usuario al que pertenece.</w:t>
+        <w:t>: Llave foránea</w:t>
       </w:r>
     </w:p>
     <w:p>
@@ -1187,16 +1680,16 @@
           <w:szCs w:val="24"/>
           <w:lang w:eastAsia="es-PE"/>
         </w:rPr>
-        <w:t>presupuesto</w:t>
-      </w:r>
-      <w:r>
-        <w:rPr>
-          <w:rFonts w:asciiTheme="majorHAnsi" w:eastAsia="Times New Roman" w:hAnsiTheme="majorHAnsi" w:cstheme="majorHAnsi"/>
-          <w:sz w:val="24"/>
-          <w:szCs w:val="24"/>
-          <w:lang w:eastAsia="es-PE"/>
-        </w:rPr>
-        <w:t>: Presupuesto destinado a alimentación.</w:t>
+        <w:t>fecha</w:t>
+      </w:r>
+      <w:r>
+        <w:rPr>
+          <w:rFonts w:asciiTheme="majorHAnsi" w:eastAsia="Times New Roman" w:hAnsiTheme="majorHAnsi" w:cstheme="majorHAnsi"/>
+          <w:sz w:val="24"/>
+          <w:szCs w:val="24"/>
+          <w:lang w:eastAsia="es-PE"/>
+        </w:rPr>
+        <w:t>: Fecha del registro.</w:t>
       </w:r>
     </w:p>
     <w:p>
@@ -1213,6 +1706,7 @@
           <w:lang w:eastAsia="es-PE"/>
         </w:rPr>
       </w:pPr>
+      <w:proofErr w:type="spellStart"/>
       <w:r>
         <w:rPr>
           <w:rFonts w:asciiTheme="majorHAnsi" w:eastAsia="Times New Roman" w:hAnsiTheme="majorHAnsi" w:cstheme="majorHAnsi"/>
@@ -1222,16 +1716,165 @@
           <w:szCs w:val="24"/>
           <w:lang w:eastAsia="es-PE"/>
         </w:rPr>
-        <w:t>alergia</w:t>
-      </w:r>
-      <w:r>
-        <w:rPr>
-          <w:rFonts w:asciiTheme="majorHAnsi" w:eastAsia="Times New Roman" w:hAnsiTheme="majorHAnsi" w:cstheme="majorHAnsi"/>
-          <w:sz w:val="24"/>
-          <w:szCs w:val="24"/>
-          <w:lang w:eastAsia="es-PE"/>
-        </w:rPr>
-        <w:t>: Alergias alimentarias.</w:t>
+        <w:t>imc</w:t>
+      </w:r>
+      <w:proofErr w:type="spellEnd"/>
+      <w:r>
+        <w:rPr>
+          <w:rFonts w:asciiTheme="majorHAnsi" w:eastAsia="Times New Roman" w:hAnsiTheme="majorHAnsi" w:cstheme="majorHAnsi"/>
+          <w:sz w:val="24"/>
+          <w:szCs w:val="24"/>
+          <w:lang w:eastAsia="es-PE"/>
+        </w:rPr>
+        <w:t>: Índice de masa corporal.</w:t>
+      </w:r>
+    </w:p>
+    <w:p>
+      <w:pPr>
+        <w:numPr>
+          <w:ilvl w:val="1"/>
+          <w:numId w:val="1"/>
+        </w:numPr>
+        <w:spacing w:before="100" w:beforeAutospacing="1" w:after="100" w:afterAutospacing="1" w:line="240" w:lineRule="auto"/>
+        <w:rPr>
+          <w:rFonts w:asciiTheme="majorHAnsi" w:eastAsia="Times New Roman" w:hAnsiTheme="majorHAnsi" w:cstheme="majorHAnsi"/>
+          <w:sz w:val="24"/>
+          <w:szCs w:val="24"/>
+          <w:lang w:eastAsia="es-PE"/>
+        </w:rPr>
+      </w:pPr>
+      <w:proofErr w:type="spellStart"/>
+      <w:r>
+        <w:rPr>
+          <w:rFonts w:asciiTheme="majorHAnsi" w:eastAsia="Times New Roman" w:hAnsiTheme="majorHAnsi" w:cstheme="majorHAnsi"/>
+          <w:b/>
+          <w:bCs/>
+          <w:sz w:val="24"/>
+          <w:szCs w:val="24"/>
+          <w:lang w:eastAsia="es-PE"/>
+        </w:rPr>
+        <w:t>tmb</w:t>
+      </w:r>
+      <w:proofErr w:type="spellEnd"/>
+      <w:r>
+        <w:rPr>
+          <w:rFonts w:asciiTheme="majorHAnsi" w:eastAsia="Times New Roman" w:hAnsiTheme="majorHAnsi" w:cstheme="majorHAnsi"/>
+          <w:sz w:val="24"/>
+          <w:szCs w:val="24"/>
+          <w:lang w:eastAsia="es-PE"/>
+        </w:rPr>
+        <w:t>: Tasa metabólica basal.</w:t>
+      </w:r>
+    </w:p>
+    <w:p>
+      <w:pPr>
+        <w:numPr>
+          <w:ilvl w:val="1"/>
+          <w:numId w:val="1"/>
+        </w:numPr>
+        <w:spacing w:before="100" w:beforeAutospacing="1" w:after="100" w:afterAutospacing="1" w:line="240" w:lineRule="auto"/>
+        <w:rPr>
+          <w:rFonts w:asciiTheme="majorHAnsi" w:eastAsia="Times New Roman" w:hAnsiTheme="majorHAnsi" w:cstheme="majorHAnsi"/>
+          <w:sz w:val="24"/>
+          <w:szCs w:val="24"/>
+          <w:lang w:eastAsia="es-PE"/>
+        </w:rPr>
+      </w:pPr>
+      <w:proofErr w:type="spellStart"/>
+      <w:r>
+        <w:rPr>
+          <w:rFonts w:asciiTheme="majorHAnsi" w:eastAsia="Times New Roman" w:hAnsiTheme="majorHAnsi" w:cstheme="majorHAnsi"/>
+          <w:b/>
+          <w:bCs/>
+          <w:sz w:val="24"/>
+          <w:szCs w:val="24"/>
+          <w:lang w:eastAsia="es-PE"/>
+        </w:rPr>
+        <w:t>porcentaje_grasa</w:t>
+      </w:r>
+      <w:proofErr w:type="spellEnd"/>
+      <w:r>
+        <w:rPr>
+          <w:rFonts w:asciiTheme="majorHAnsi" w:eastAsia="Times New Roman" w:hAnsiTheme="majorHAnsi" w:cstheme="majorHAnsi"/>
+          <w:sz w:val="24"/>
+          <w:szCs w:val="24"/>
+          <w:lang w:eastAsia="es-PE"/>
+        </w:rPr>
+        <w:t>: % de grasa corporal.</w:t>
+      </w:r>
+    </w:p>
+    <w:p>
+      <w:pPr>
+        <w:numPr>
+          <w:ilvl w:val="1"/>
+          <w:numId w:val="1"/>
+        </w:numPr>
+        <w:spacing w:before="100" w:beforeAutospacing="1" w:after="100" w:afterAutospacing="1" w:line="240" w:lineRule="auto"/>
+        <w:rPr>
+          <w:rFonts w:asciiTheme="majorHAnsi" w:eastAsia="Times New Roman" w:hAnsiTheme="majorHAnsi" w:cstheme="majorHAnsi"/>
+          <w:sz w:val="24"/>
+          <w:szCs w:val="24"/>
+          <w:lang w:eastAsia="es-PE"/>
+        </w:rPr>
+      </w:pPr>
+      <w:proofErr w:type="spellStart"/>
+      <w:r>
+        <w:rPr>
+          <w:rFonts w:asciiTheme="majorHAnsi" w:eastAsia="Times New Roman" w:hAnsiTheme="majorHAnsi" w:cstheme="majorHAnsi"/>
+          <w:b/>
+          <w:bCs/>
+          <w:sz w:val="24"/>
+          <w:szCs w:val="24"/>
+          <w:lang w:eastAsia="es-PE"/>
+        </w:rPr>
+        <w:t>porcentaje_musculo</w:t>
+      </w:r>
+      <w:proofErr w:type="spellEnd"/>
+      <w:r>
+        <w:rPr>
+          <w:rFonts w:asciiTheme="majorHAnsi" w:eastAsia="Times New Roman" w:hAnsiTheme="majorHAnsi" w:cstheme="majorHAnsi"/>
+          <w:sz w:val="24"/>
+          <w:szCs w:val="24"/>
+          <w:lang w:eastAsia="es-PE"/>
+        </w:rPr>
+        <w:t>: % de músculo.</w:t>
+      </w:r>
+    </w:p>
+    <w:p>
+      <w:pPr>
+        <w:numPr>
+          <w:ilvl w:val="1"/>
+          <w:numId w:val="1"/>
+        </w:numPr>
+        <w:spacing w:before="100" w:beforeAutospacing="1" w:after="100" w:afterAutospacing="1" w:line="240" w:lineRule="auto"/>
+        <w:rPr>
+          <w:rFonts w:asciiTheme="majorHAnsi" w:eastAsia="Times New Roman" w:hAnsiTheme="majorHAnsi" w:cstheme="majorHAnsi"/>
+          <w:sz w:val="24"/>
+          <w:szCs w:val="24"/>
+          <w:lang w:eastAsia="es-PE"/>
+        </w:rPr>
+      </w:pPr>
+      <w:proofErr w:type="spellStart"/>
+      <w:r>
+        <w:rPr>
+          <w:rFonts w:asciiTheme="majorHAnsi" w:eastAsia="Times New Roman" w:hAnsiTheme="majorHAnsi" w:cstheme="majorHAnsi"/>
+          <w:b/>
+          <w:bCs/>
+          <w:sz w:val="24"/>
+          <w:szCs w:val="24"/>
+          <w:lang w:eastAsia="es-PE"/>
+        </w:rPr>
+        <w:t>porcentaje_masa</w:t>
+      </w:r>
+      <w:proofErr w:type="spellEnd"/>
+      <w:r>
+        <w:rPr>
+          <w:rFonts w:asciiTheme="majorHAnsi" w:eastAsia="Times New Roman" w:hAnsiTheme="majorHAnsi" w:cstheme="majorHAnsi"/>
+          <w:sz w:val="24"/>
+          <w:szCs w:val="24"/>
+          <w:lang w:eastAsia="es-PE"/>
+        </w:rPr>
+        <w:t>: % de masa corporal.</w:t>
       </w:r>
     </w:p>
     <w:p>
@@ -1245,6 +1888,200 @@
           <w:lang w:eastAsia="es-PE"/>
         </w:rPr>
       </w:pPr>
+    </w:p>
+    <w:p>
+      <w:pPr>
+        <w:numPr>
+          <w:ilvl w:val="0"/>
+          <w:numId w:val="1"/>
+        </w:numPr>
+        <w:spacing w:before="100" w:beforeAutospacing="1" w:after="100" w:afterAutospacing="1" w:line="240" w:lineRule="auto"/>
+        <w:rPr>
+          <w:rFonts w:asciiTheme="majorHAnsi" w:eastAsia="Times New Roman" w:hAnsiTheme="majorHAnsi" w:cstheme="majorHAnsi"/>
+          <w:sz w:val="24"/>
+          <w:szCs w:val="24"/>
+          <w:lang w:eastAsia="es-PE"/>
+        </w:rPr>
+      </w:pPr>
+      <w:r>
+        <w:rPr>
+          <w:rFonts w:asciiTheme="majorHAnsi" w:eastAsia="Times New Roman" w:hAnsiTheme="majorHAnsi" w:cstheme="majorHAnsi"/>
+          <w:b/>
+          <w:bCs/>
+          <w:sz w:val="24"/>
+          <w:szCs w:val="24"/>
+          <w:lang w:eastAsia="es-PE"/>
+        </w:rPr>
+        <w:t>Preferencias del usuario (</w:t>
+      </w:r>
+      <w:proofErr w:type="spellStart"/>
+      <w:r>
+        <w:rPr>
+          <w:rFonts w:asciiTheme="majorHAnsi" w:eastAsia="Times New Roman" w:hAnsiTheme="majorHAnsi" w:cstheme="majorHAnsi"/>
+          <w:b/>
+          <w:bCs/>
+          <w:sz w:val="24"/>
+          <w:szCs w:val="24"/>
+          <w:lang w:eastAsia="es-PE"/>
+        </w:rPr>
+        <w:t>nutrigym_db_preferencias</w:t>
+      </w:r>
+      <w:proofErr w:type="spellEnd"/>
+      <w:r>
+        <w:rPr>
+          <w:rFonts w:asciiTheme="majorHAnsi" w:eastAsia="Times New Roman" w:hAnsiTheme="majorHAnsi" w:cstheme="majorHAnsi"/>
+          <w:b/>
+          <w:bCs/>
+          <w:sz w:val="24"/>
+          <w:szCs w:val="24"/>
+          <w:lang w:eastAsia="es-PE"/>
+        </w:rPr>
+        <w:t>)</w:t>
+      </w:r>
+    </w:p>
+    <w:p>
+      <w:pPr>
+        <w:numPr>
+          <w:ilvl w:val="1"/>
+          <w:numId w:val="1"/>
+        </w:numPr>
+        <w:spacing w:before="100" w:beforeAutospacing="1" w:after="100" w:afterAutospacing="1" w:line="240" w:lineRule="auto"/>
+        <w:rPr>
+          <w:rFonts w:asciiTheme="majorHAnsi" w:eastAsia="Times New Roman" w:hAnsiTheme="majorHAnsi" w:cstheme="majorHAnsi"/>
+          <w:sz w:val="24"/>
+          <w:szCs w:val="24"/>
+          <w:lang w:eastAsia="es-PE"/>
+        </w:rPr>
+      </w:pPr>
+      <w:proofErr w:type="spellStart"/>
+      <w:r>
+        <w:rPr>
+          <w:rFonts w:asciiTheme="majorHAnsi" w:eastAsia="Times New Roman" w:hAnsiTheme="majorHAnsi" w:cstheme="majorHAnsi"/>
+          <w:b/>
+          <w:bCs/>
+          <w:sz w:val="24"/>
+          <w:szCs w:val="24"/>
+          <w:lang w:eastAsia="es-PE"/>
+        </w:rPr>
+        <w:t>id_preferencia</w:t>
+      </w:r>
+      <w:proofErr w:type="spellEnd"/>
+      <w:r>
+        <w:rPr>
+          <w:rFonts w:asciiTheme="majorHAnsi" w:eastAsia="Times New Roman" w:hAnsiTheme="majorHAnsi" w:cstheme="majorHAnsi"/>
+          <w:sz w:val="24"/>
+          <w:szCs w:val="24"/>
+          <w:lang w:eastAsia="es-PE"/>
+        </w:rPr>
+        <w:t>: Identificador único.</w:t>
+      </w:r>
+    </w:p>
+    <w:p>
+      <w:pPr>
+        <w:numPr>
+          <w:ilvl w:val="1"/>
+          <w:numId w:val="1"/>
+        </w:numPr>
+        <w:spacing w:before="100" w:beforeAutospacing="1" w:after="100" w:afterAutospacing="1" w:line="240" w:lineRule="auto"/>
+        <w:rPr>
+          <w:rFonts w:asciiTheme="majorHAnsi" w:eastAsia="Times New Roman" w:hAnsiTheme="majorHAnsi" w:cstheme="majorHAnsi"/>
+          <w:sz w:val="24"/>
+          <w:szCs w:val="24"/>
+          <w:lang w:eastAsia="es-PE"/>
+        </w:rPr>
+      </w:pPr>
+      <w:proofErr w:type="spellStart"/>
+      <w:r>
+        <w:rPr>
+          <w:rFonts w:asciiTheme="majorHAnsi" w:eastAsia="Times New Roman" w:hAnsiTheme="majorHAnsi" w:cstheme="majorHAnsi"/>
+          <w:b/>
+          <w:bCs/>
+          <w:sz w:val="24"/>
+          <w:szCs w:val="24"/>
+          <w:lang w:eastAsia="es-PE"/>
+        </w:rPr>
+        <w:t>id_usuario</w:t>
+      </w:r>
+      <w:proofErr w:type="spellEnd"/>
+      <w:r>
+        <w:rPr>
+          <w:rFonts w:asciiTheme="majorHAnsi" w:eastAsia="Times New Roman" w:hAnsiTheme="majorHAnsi" w:cstheme="majorHAnsi"/>
+          <w:sz w:val="24"/>
+          <w:szCs w:val="24"/>
+          <w:lang w:eastAsia="es-PE"/>
+        </w:rPr>
+        <w:t>: Usuario al que pertenece.</w:t>
+      </w:r>
+    </w:p>
+    <w:p>
+      <w:pPr>
+        <w:numPr>
+          <w:ilvl w:val="1"/>
+          <w:numId w:val="1"/>
+        </w:numPr>
+        <w:spacing w:before="100" w:beforeAutospacing="1" w:after="100" w:afterAutospacing="1" w:line="240" w:lineRule="auto"/>
+        <w:rPr>
+          <w:rFonts w:asciiTheme="majorHAnsi" w:eastAsia="Times New Roman" w:hAnsiTheme="majorHAnsi" w:cstheme="majorHAnsi"/>
+          <w:sz w:val="24"/>
+          <w:szCs w:val="24"/>
+          <w:lang w:eastAsia="es-PE"/>
+        </w:rPr>
+      </w:pPr>
+      <w:r>
+        <w:rPr>
+          <w:rFonts w:asciiTheme="majorHAnsi" w:eastAsia="Times New Roman" w:hAnsiTheme="majorHAnsi" w:cstheme="majorHAnsi"/>
+          <w:b/>
+          <w:bCs/>
+          <w:sz w:val="24"/>
+          <w:szCs w:val="24"/>
+          <w:lang w:eastAsia="es-PE"/>
+        </w:rPr>
+        <w:t>presupuesto</w:t>
+      </w:r>
+      <w:r>
+        <w:rPr>
+          <w:rFonts w:asciiTheme="majorHAnsi" w:eastAsia="Times New Roman" w:hAnsiTheme="majorHAnsi" w:cstheme="majorHAnsi"/>
+          <w:sz w:val="24"/>
+          <w:szCs w:val="24"/>
+          <w:lang w:eastAsia="es-PE"/>
+        </w:rPr>
+        <w:t>: Presupuesto destinado a alimentación.</w:t>
+      </w:r>
+    </w:p>
+    <w:p>
+      <w:pPr>
+        <w:numPr>
+          <w:ilvl w:val="1"/>
+          <w:numId w:val="1"/>
+        </w:numPr>
+        <w:spacing w:before="100" w:beforeAutospacing="1" w:after="100" w:afterAutospacing="1" w:line="240" w:lineRule="auto"/>
+        <w:rPr>
+          <w:rFonts w:asciiTheme="majorHAnsi" w:eastAsia="Times New Roman" w:hAnsiTheme="majorHAnsi" w:cstheme="majorHAnsi"/>
+          <w:sz w:val="24"/>
+          <w:szCs w:val="24"/>
+          <w:lang w:eastAsia="es-PE"/>
+        </w:rPr>
+      </w:pPr>
+      <w:r>
+        <w:rPr>
+          <w:rFonts w:asciiTheme="majorHAnsi" w:eastAsia="Times New Roman" w:hAnsiTheme="majorHAnsi" w:cstheme="majorHAnsi"/>
+          <w:b/>
+          <w:bCs/>
+          <w:sz w:val="24"/>
+          <w:szCs w:val="24"/>
+          <w:lang w:eastAsia="es-PE"/>
+        </w:rPr>
+        <w:t>alergia</w:t>
+      </w:r>
+      <w:r>
+        <w:rPr>
+          <w:rFonts w:asciiTheme="majorHAnsi" w:eastAsia="Times New Roman" w:hAnsiTheme="majorHAnsi" w:cstheme="majorHAnsi"/>
+          <w:sz w:val="24"/>
+          <w:szCs w:val="24"/>
+          <w:lang w:eastAsia="es-PE"/>
+        </w:rPr>
+        <w:t>: Alergias alimentarias.</w:t>
+      </w:r>
     </w:p>
     <w:p>
       <w:pPr>
@@ -1391,7 +2228,6 @@
           <w:szCs w:val="24"/>
           <w:lang w:eastAsia="es-PE"/>
         </w:rPr>
-        <w:lastRenderedPageBreak/>
         <w:t>descripción</w:t>
       </w:r>
       <w:r>
@@ -1402,6 +2238,68 @@
           <w:lang w:eastAsia="es-PE"/>
         </w:rPr>
         <w:t>: Explicación detallada.</w:t>
+      </w:r>
+    </w:p>
+    <w:p>
+      <w:pPr>
+        <w:spacing w:before="100" w:beforeAutospacing="1" w:after="100" w:afterAutospacing="1" w:line="240" w:lineRule="auto"/>
+        <w:ind w:left="1440"/>
+        <w:rPr>
+          <w:rFonts w:asciiTheme="majorHAnsi" w:eastAsia="Times New Roman" w:hAnsiTheme="majorHAnsi" w:cstheme="majorHAnsi"/>
+          <w:sz w:val="24"/>
+          <w:szCs w:val="24"/>
+          <w:lang w:eastAsia="es-PE"/>
+        </w:rPr>
+      </w:pPr>
+    </w:p>
+    <w:p>
+      <w:pPr>
+        <w:numPr>
+          <w:ilvl w:val="0"/>
+          <w:numId w:val="2"/>
+        </w:numPr>
+        <w:spacing w:before="100" w:beforeAutospacing="1" w:after="100" w:afterAutospacing="1" w:line="240" w:lineRule="auto"/>
+        <w:rPr>
+          <w:rFonts w:asciiTheme="majorHAnsi" w:eastAsia="Times New Roman" w:hAnsiTheme="majorHAnsi" w:cstheme="majorHAnsi"/>
+          <w:sz w:val="24"/>
+          <w:szCs w:val="24"/>
+          <w:lang w:eastAsia="es-PE"/>
+        </w:rPr>
+      </w:pPr>
+      <w:r>
+        <w:rPr>
+          <w:rFonts w:asciiTheme="majorHAnsi" w:eastAsia="Times New Roman" w:hAnsiTheme="majorHAnsi" w:cstheme="majorHAnsi"/>
+          <w:b/>
+          <w:bCs/>
+          <w:sz w:val="24"/>
+          <w:szCs w:val="24"/>
+          <w:lang w:eastAsia="es-PE"/>
+        </w:rPr>
+        <w:t>Asignación de objetivos (</w:t>
+      </w:r>
+      <w:proofErr w:type="spellStart"/>
+      <w:r>
+        <w:rPr>
+          <w:rFonts w:asciiTheme="majorHAnsi" w:eastAsia="Times New Roman" w:hAnsiTheme="majorHAnsi" w:cstheme="majorHAnsi"/>
+          <w:b/>
+          <w:bCs/>
+          <w:sz w:val="24"/>
+          <w:szCs w:val="24"/>
+          <w:lang w:eastAsia="es-PE"/>
+        </w:rPr>
+        <w:t>nutrigym_db_usuario_objetivos</w:t>
+      </w:r>
+      <w:proofErr w:type="spellEnd"/>
+      <w:r>
+        <w:rPr>
+          <w:rFonts w:asciiTheme="majorHAnsi" w:eastAsia="Times New Roman" w:hAnsiTheme="majorHAnsi" w:cstheme="majorHAnsi"/>
+          <w:b/>
+          <w:bCs/>
+          <w:sz w:val="24"/>
+          <w:szCs w:val="24"/>
+          <w:lang w:eastAsia="es-PE"/>
+        </w:rPr>
+        <w:t>)</w:t>
       </w:r>
     </w:p>
     <w:p>
@@ -1418,21 +2316,7 @@
           <w:lang w:eastAsia="es-PE"/>
         </w:rPr>
       </w:pPr>
-    </w:p>
-    <w:p>
-      <w:pPr>
-        <w:numPr>
-          <w:ilvl w:val="0"/>
-          <w:numId w:val="2"/>
-        </w:numPr>
-        <w:spacing w:before="100" w:beforeAutospacing="1" w:after="100" w:afterAutospacing="1" w:line="240" w:lineRule="auto"/>
-        <w:rPr>
-          <w:rFonts w:asciiTheme="majorHAnsi" w:eastAsia="Times New Roman" w:hAnsiTheme="majorHAnsi" w:cstheme="majorHAnsi"/>
-          <w:sz w:val="24"/>
-          <w:szCs w:val="24"/>
-          <w:lang w:eastAsia="es-PE"/>
-        </w:rPr>
-      </w:pPr>
+      <w:proofErr w:type="spellStart"/>
       <w:r>
         <w:rPr>
           <w:rFonts w:asciiTheme="majorHAnsi" w:eastAsia="Times New Roman" w:hAnsiTheme="majorHAnsi" w:cstheme="majorHAnsi"/>
@@ -1442,31 +2326,17 @@
           <w:szCs w:val="24"/>
           <w:lang w:eastAsia="es-PE"/>
         </w:rPr>
-        <w:t>Asignación de objetivos (</w:t>
-      </w:r>
-      <w:proofErr w:type="spellStart"/>
-      <w:r>
-        <w:rPr>
-          <w:rFonts w:asciiTheme="majorHAnsi" w:eastAsia="Times New Roman" w:hAnsiTheme="majorHAnsi" w:cstheme="majorHAnsi"/>
-          <w:b/>
-          <w:bCs/>
-          <w:sz w:val="24"/>
-          <w:szCs w:val="24"/>
-          <w:lang w:eastAsia="es-PE"/>
-        </w:rPr>
-        <w:t>nutrigym_db_usuario_objetivos</w:t>
+        <w:t>id_usuario</w:t>
       </w:r>
       <w:proofErr w:type="spellEnd"/>
       <w:r>
         <w:rPr>
           <w:rFonts w:asciiTheme="majorHAnsi" w:eastAsia="Times New Roman" w:hAnsiTheme="majorHAnsi" w:cstheme="majorHAnsi"/>
-          <w:b/>
-          <w:bCs/>
-          <w:sz w:val="24"/>
-          <w:szCs w:val="24"/>
-          <w:lang w:eastAsia="es-PE"/>
-        </w:rPr>
-        <w:t>)</w:t>
+          <w:sz w:val="24"/>
+          <w:szCs w:val="24"/>
+          <w:lang w:eastAsia="es-PE"/>
+        </w:rPr>
+        <w:t>: Usuario al que se le asigna el objetivo.</w:t>
       </w:r>
     </w:p>
     <w:p>
@@ -1493,7 +2363,7 @@
           <w:szCs w:val="24"/>
           <w:lang w:eastAsia="es-PE"/>
         </w:rPr>
-        <w:t>id_usuario</w:t>
+        <w:t>id_objetivo</w:t>
       </w:r>
       <w:proofErr w:type="spellEnd"/>
       <w:r>
@@ -1503,7 +2373,7 @@
           <w:szCs w:val="24"/>
           <w:lang w:eastAsia="es-PE"/>
         </w:rPr>
-        <w:t>: Usuario al que se le asigna el objetivo.</w:t>
+        <w:t>: Objetivo elegido.</w:t>
       </w:r>
     </w:p>
     <w:p>
@@ -1530,7 +2400,7 @@
           <w:szCs w:val="24"/>
           <w:lang w:eastAsia="es-PE"/>
         </w:rPr>
-        <w:t>id_objetivo</w:t>
+        <w:t>fecha_asignacion</w:t>
       </w:r>
       <w:proofErr w:type="spellEnd"/>
       <w:r>
@@ -1540,7 +2410,7 @@
           <w:szCs w:val="24"/>
           <w:lang w:eastAsia="es-PE"/>
         </w:rPr>
-        <w:t>: Objetivo elegido.</w:t>
+        <w:t>: Cuándo se asignó.</w:t>
       </w:r>
     </w:p>
     <w:p>
@@ -1567,7 +2437,7 @@
           <w:szCs w:val="24"/>
           <w:lang w:eastAsia="es-PE"/>
         </w:rPr>
-        <w:t>fecha_asignacion</w:t>
+        <w:t>calificacion</w:t>
       </w:r>
       <w:proofErr w:type="spellEnd"/>
       <w:r>
@@ -1577,400 +2447,7 @@
           <w:szCs w:val="24"/>
           <w:lang w:eastAsia="es-PE"/>
         </w:rPr>
-        <w:t>: Cuándo se asignó.</w:t>
-      </w:r>
-    </w:p>
-    <w:p>
-      <w:pPr>
-        <w:numPr>
-          <w:ilvl w:val="1"/>
-          <w:numId w:val="2"/>
-        </w:numPr>
-        <w:spacing w:before="100" w:beforeAutospacing="1" w:after="100" w:afterAutospacing="1" w:line="240" w:lineRule="auto"/>
-        <w:rPr>
-          <w:rFonts w:asciiTheme="majorHAnsi" w:eastAsia="Times New Roman" w:hAnsiTheme="majorHAnsi" w:cstheme="majorHAnsi"/>
-          <w:sz w:val="24"/>
-          <w:szCs w:val="24"/>
-          <w:lang w:eastAsia="es-PE"/>
-        </w:rPr>
-      </w:pPr>
-      <w:proofErr w:type="spellStart"/>
-      <w:r>
-        <w:rPr>
-          <w:rFonts w:asciiTheme="majorHAnsi" w:eastAsia="Times New Roman" w:hAnsiTheme="majorHAnsi" w:cstheme="majorHAnsi"/>
-          <w:b/>
-          <w:bCs/>
-          <w:sz w:val="24"/>
-          <w:szCs w:val="24"/>
-          <w:lang w:eastAsia="es-PE"/>
-        </w:rPr>
-        <w:t>calificacion</w:t>
-      </w:r>
-      <w:proofErr w:type="spellEnd"/>
-      <w:r>
-        <w:rPr>
-          <w:rFonts w:asciiTheme="majorHAnsi" w:eastAsia="Times New Roman" w:hAnsiTheme="majorHAnsi" w:cstheme="majorHAnsi"/>
-          <w:sz w:val="24"/>
-          <w:szCs w:val="24"/>
-          <w:lang w:eastAsia="es-PE"/>
-        </w:rPr>
         <w:t>: Estado o calificación del avance.</w:t>
-      </w:r>
-    </w:p>
-    <w:p>
-      <w:pPr>
-        <w:spacing w:before="100" w:beforeAutospacing="1" w:after="100" w:afterAutospacing="1" w:line="240" w:lineRule="auto"/>
-        <w:ind w:left="1440"/>
-        <w:rPr>
-          <w:rFonts w:asciiTheme="majorHAnsi" w:eastAsia="Times New Roman" w:hAnsiTheme="majorHAnsi" w:cstheme="majorHAnsi"/>
-          <w:sz w:val="24"/>
-          <w:szCs w:val="24"/>
-          <w:lang w:eastAsia="es-PE"/>
-        </w:rPr>
-      </w:pPr>
-    </w:p>
-    <w:p>
-      <w:pPr>
-        <w:numPr>
-          <w:ilvl w:val="0"/>
-          <w:numId w:val="2"/>
-        </w:numPr>
-        <w:spacing w:before="100" w:beforeAutospacing="1" w:after="100" w:afterAutospacing="1" w:line="240" w:lineRule="auto"/>
-        <w:rPr>
-          <w:rFonts w:asciiTheme="majorHAnsi" w:eastAsia="Times New Roman" w:hAnsiTheme="majorHAnsi" w:cstheme="majorHAnsi"/>
-          <w:sz w:val="24"/>
-          <w:szCs w:val="24"/>
-          <w:lang w:eastAsia="es-PE"/>
-        </w:rPr>
-      </w:pPr>
-      <w:r>
-        <w:rPr>
-          <w:rFonts w:asciiTheme="majorHAnsi" w:eastAsia="Times New Roman" w:hAnsiTheme="majorHAnsi" w:cstheme="majorHAnsi"/>
-          <w:b/>
-          <w:bCs/>
-          <w:sz w:val="24"/>
-          <w:szCs w:val="24"/>
-          <w:lang w:eastAsia="es-PE"/>
-        </w:rPr>
-        <w:t>Progreso del usuario (</w:t>
-      </w:r>
-      <w:proofErr w:type="spellStart"/>
-      <w:r>
-        <w:rPr>
-          <w:rFonts w:asciiTheme="majorHAnsi" w:eastAsia="Times New Roman" w:hAnsiTheme="majorHAnsi" w:cstheme="majorHAnsi"/>
-          <w:b/>
-          <w:bCs/>
-          <w:sz w:val="24"/>
-          <w:szCs w:val="24"/>
-          <w:lang w:eastAsia="es-PE"/>
-        </w:rPr>
-        <w:t>nutrigym_db_progreso</w:t>
-      </w:r>
-      <w:proofErr w:type="spellEnd"/>
-      <w:r>
-        <w:rPr>
-          <w:rFonts w:asciiTheme="majorHAnsi" w:eastAsia="Times New Roman" w:hAnsiTheme="majorHAnsi" w:cstheme="majorHAnsi"/>
-          <w:b/>
-          <w:bCs/>
-          <w:sz w:val="24"/>
-          <w:szCs w:val="24"/>
-          <w:lang w:eastAsia="es-PE"/>
-        </w:rPr>
-        <w:t>)</w:t>
-      </w:r>
-    </w:p>
-    <w:p>
-      <w:pPr>
-        <w:numPr>
-          <w:ilvl w:val="1"/>
-          <w:numId w:val="2"/>
-        </w:numPr>
-        <w:spacing w:before="100" w:beforeAutospacing="1" w:after="100" w:afterAutospacing="1" w:line="240" w:lineRule="auto"/>
-        <w:rPr>
-          <w:rFonts w:asciiTheme="majorHAnsi" w:eastAsia="Times New Roman" w:hAnsiTheme="majorHAnsi" w:cstheme="majorHAnsi"/>
-          <w:sz w:val="24"/>
-          <w:szCs w:val="24"/>
-          <w:lang w:eastAsia="es-PE"/>
-        </w:rPr>
-      </w:pPr>
-      <w:proofErr w:type="spellStart"/>
-      <w:r>
-        <w:rPr>
-          <w:rFonts w:asciiTheme="majorHAnsi" w:eastAsia="Times New Roman" w:hAnsiTheme="majorHAnsi" w:cstheme="majorHAnsi"/>
-          <w:b/>
-          <w:bCs/>
-          <w:sz w:val="24"/>
-          <w:szCs w:val="24"/>
-          <w:lang w:eastAsia="es-PE"/>
-        </w:rPr>
-        <w:t>id_progreso</w:t>
-      </w:r>
-      <w:proofErr w:type="spellEnd"/>
-      <w:r>
-        <w:rPr>
-          <w:rFonts w:asciiTheme="majorHAnsi" w:eastAsia="Times New Roman" w:hAnsiTheme="majorHAnsi" w:cstheme="majorHAnsi"/>
-          <w:sz w:val="24"/>
-          <w:szCs w:val="24"/>
-          <w:lang w:eastAsia="es-PE"/>
-        </w:rPr>
-        <w:t>: Identificador único.</w:t>
-      </w:r>
-    </w:p>
-    <w:p>
-      <w:pPr>
-        <w:numPr>
-          <w:ilvl w:val="1"/>
-          <w:numId w:val="2"/>
-        </w:numPr>
-        <w:spacing w:before="100" w:beforeAutospacing="1" w:after="100" w:afterAutospacing="1" w:line="240" w:lineRule="auto"/>
-        <w:rPr>
-          <w:rFonts w:asciiTheme="majorHAnsi" w:eastAsia="Times New Roman" w:hAnsiTheme="majorHAnsi" w:cstheme="majorHAnsi"/>
-          <w:sz w:val="24"/>
-          <w:szCs w:val="24"/>
-          <w:lang w:eastAsia="es-PE"/>
-        </w:rPr>
-      </w:pPr>
-      <w:proofErr w:type="spellStart"/>
-      <w:r>
-        <w:rPr>
-          <w:rFonts w:asciiTheme="majorHAnsi" w:eastAsia="Times New Roman" w:hAnsiTheme="majorHAnsi" w:cstheme="majorHAnsi"/>
-          <w:b/>
-          <w:bCs/>
-          <w:sz w:val="24"/>
-          <w:szCs w:val="24"/>
-          <w:lang w:eastAsia="es-PE"/>
-        </w:rPr>
-        <w:t>id_usuario</w:t>
-      </w:r>
-      <w:proofErr w:type="spellEnd"/>
-      <w:r>
-        <w:rPr>
-          <w:rFonts w:asciiTheme="majorHAnsi" w:eastAsia="Times New Roman" w:hAnsiTheme="majorHAnsi" w:cstheme="majorHAnsi"/>
-          <w:sz w:val="24"/>
-          <w:szCs w:val="24"/>
-          <w:lang w:eastAsia="es-PE"/>
-        </w:rPr>
-        <w:t>: Usuario al que pertenece.</w:t>
-      </w:r>
-    </w:p>
-    <w:p>
-      <w:pPr>
-        <w:numPr>
-          <w:ilvl w:val="1"/>
-          <w:numId w:val="2"/>
-        </w:numPr>
-        <w:spacing w:before="100" w:beforeAutospacing="1" w:after="100" w:afterAutospacing="1" w:line="240" w:lineRule="auto"/>
-        <w:rPr>
-          <w:rFonts w:asciiTheme="majorHAnsi" w:eastAsia="Times New Roman" w:hAnsiTheme="majorHAnsi" w:cstheme="majorHAnsi"/>
-          <w:sz w:val="24"/>
-          <w:szCs w:val="24"/>
-          <w:lang w:eastAsia="es-PE"/>
-        </w:rPr>
-      </w:pPr>
-      <w:r>
-        <w:rPr>
-          <w:rFonts w:asciiTheme="majorHAnsi" w:eastAsia="Times New Roman" w:hAnsiTheme="majorHAnsi" w:cstheme="majorHAnsi"/>
-          <w:b/>
-          <w:bCs/>
-          <w:sz w:val="24"/>
-          <w:szCs w:val="24"/>
-          <w:lang w:eastAsia="es-PE"/>
-        </w:rPr>
-        <w:t>fecha</w:t>
-      </w:r>
-      <w:r>
-        <w:rPr>
-          <w:rFonts w:asciiTheme="majorHAnsi" w:eastAsia="Times New Roman" w:hAnsiTheme="majorHAnsi" w:cstheme="majorHAnsi"/>
-          <w:sz w:val="24"/>
-          <w:szCs w:val="24"/>
-          <w:lang w:eastAsia="es-PE"/>
-        </w:rPr>
-        <w:t>: Fecha del registro.</w:t>
-      </w:r>
-    </w:p>
-    <w:p>
-      <w:pPr>
-        <w:numPr>
-          <w:ilvl w:val="1"/>
-          <w:numId w:val="2"/>
-        </w:numPr>
-        <w:spacing w:before="100" w:beforeAutospacing="1" w:after="100" w:afterAutospacing="1" w:line="240" w:lineRule="auto"/>
-        <w:rPr>
-          <w:rFonts w:asciiTheme="majorHAnsi" w:eastAsia="Times New Roman" w:hAnsiTheme="majorHAnsi" w:cstheme="majorHAnsi"/>
-          <w:sz w:val="24"/>
-          <w:szCs w:val="24"/>
-          <w:lang w:eastAsia="es-PE"/>
-        </w:rPr>
-      </w:pPr>
-      <w:proofErr w:type="spellStart"/>
-      <w:r>
-        <w:rPr>
-          <w:rFonts w:asciiTheme="majorHAnsi" w:eastAsia="Times New Roman" w:hAnsiTheme="majorHAnsi" w:cstheme="majorHAnsi"/>
-          <w:b/>
-          <w:bCs/>
-          <w:sz w:val="24"/>
-          <w:szCs w:val="24"/>
-          <w:lang w:eastAsia="es-PE"/>
-        </w:rPr>
-        <w:t>imc</w:t>
-      </w:r>
-      <w:proofErr w:type="spellEnd"/>
-      <w:r>
-        <w:rPr>
-          <w:rFonts w:asciiTheme="majorHAnsi" w:eastAsia="Times New Roman" w:hAnsiTheme="majorHAnsi" w:cstheme="majorHAnsi"/>
-          <w:sz w:val="24"/>
-          <w:szCs w:val="24"/>
-          <w:lang w:eastAsia="es-PE"/>
-        </w:rPr>
-        <w:t>: Índice de masa corporal.</w:t>
-      </w:r>
-    </w:p>
-    <w:p>
-      <w:pPr>
-        <w:numPr>
-          <w:ilvl w:val="1"/>
-          <w:numId w:val="2"/>
-        </w:numPr>
-        <w:spacing w:before="100" w:beforeAutospacing="1" w:after="100" w:afterAutospacing="1" w:line="240" w:lineRule="auto"/>
-        <w:rPr>
-          <w:rFonts w:asciiTheme="majorHAnsi" w:eastAsia="Times New Roman" w:hAnsiTheme="majorHAnsi" w:cstheme="majorHAnsi"/>
-          <w:sz w:val="24"/>
-          <w:szCs w:val="24"/>
-          <w:lang w:eastAsia="es-PE"/>
-        </w:rPr>
-      </w:pPr>
-      <w:proofErr w:type="spellStart"/>
-      <w:r>
-        <w:rPr>
-          <w:rFonts w:asciiTheme="majorHAnsi" w:eastAsia="Times New Roman" w:hAnsiTheme="majorHAnsi" w:cstheme="majorHAnsi"/>
-          <w:b/>
-          <w:bCs/>
-          <w:sz w:val="24"/>
-          <w:szCs w:val="24"/>
-          <w:lang w:eastAsia="es-PE"/>
-        </w:rPr>
-        <w:t>tmb</w:t>
-      </w:r>
-      <w:proofErr w:type="spellEnd"/>
-      <w:r>
-        <w:rPr>
-          <w:rFonts w:asciiTheme="majorHAnsi" w:eastAsia="Times New Roman" w:hAnsiTheme="majorHAnsi" w:cstheme="majorHAnsi"/>
-          <w:sz w:val="24"/>
-          <w:szCs w:val="24"/>
-          <w:lang w:eastAsia="es-PE"/>
-        </w:rPr>
-        <w:t>: Tasa metabólica basal.</w:t>
-      </w:r>
-    </w:p>
-    <w:p>
-      <w:pPr>
-        <w:numPr>
-          <w:ilvl w:val="1"/>
-          <w:numId w:val="2"/>
-        </w:numPr>
-        <w:spacing w:before="100" w:beforeAutospacing="1" w:after="100" w:afterAutospacing="1" w:line="240" w:lineRule="auto"/>
-        <w:rPr>
-          <w:rFonts w:asciiTheme="majorHAnsi" w:eastAsia="Times New Roman" w:hAnsiTheme="majorHAnsi" w:cstheme="majorHAnsi"/>
-          <w:sz w:val="24"/>
-          <w:szCs w:val="24"/>
-          <w:lang w:eastAsia="es-PE"/>
-        </w:rPr>
-      </w:pPr>
-      <w:proofErr w:type="spellStart"/>
-      <w:r>
-        <w:rPr>
-          <w:rFonts w:asciiTheme="majorHAnsi" w:eastAsia="Times New Roman" w:hAnsiTheme="majorHAnsi" w:cstheme="majorHAnsi"/>
-          <w:b/>
-          <w:bCs/>
-          <w:sz w:val="24"/>
-          <w:szCs w:val="24"/>
-          <w:lang w:eastAsia="es-PE"/>
-        </w:rPr>
-        <w:t>porcentaje_grasa</w:t>
-      </w:r>
-      <w:proofErr w:type="spellEnd"/>
-      <w:r>
-        <w:rPr>
-          <w:rFonts w:asciiTheme="majorHAnsi" w:eastAsia="Times New Roman" w:hAnsiTheme="majorHAnsi" w:cstheme="majorHAnsi"/>
-          <w:sz w:val="24"/>
-          <w:szCs w:val="24"/>
-          <w:lang w:eastAsia="es-PE"/>
-        </w:rPr>
-        <w:t>: % de grasa corporal.</w:t>
-      </w:r>
-    </w:p>
-    <w:p>
-      <w:pPr>
-        <w:numPr>
-          <w:ilvl w:val="1"/>
-          <w:numId w:val="2"/>
-        </w:numPr>
-        <w:spacing w:before="100" w:beforeAutospacing="1" w:after="100" w:afterAutospacing="1" w:line="240" w:lineRule="auto"/>
-        <w:rPr>
-          <w:rFonts w:asciiTheme="majorHAnsi" w:eastAsia="Times New Roman" w:hAnsiTheme="majorHAnsi" w:cstheme="majorHAnsi"/>
-          <w:sz w:val="24"/>
-          <w:szCs w:val="24"/>
-          <w:lang w:eastAsia="es-PE"/>
-        </w:rPr>
-      </w:pPr>
-      <w:proofErr w:type="spellStart"/>
-      <w:r>
-        <w:rPr>
-          <w:rFonts w:asciiTheme="majorHAnsi" w:eastAsia="Times New Roman" w:hAnsiTheme="majorHAnsi" w:cstheme="majorHAnsi"/>
-          <w:b/>
-          <w:bCs/>
-          <w:sz w:val="24"/>
-          <w:szCs w:val="24"/>
-          <w:lang w:eastAsia="es-PE"/>
-        </w:rPr>
-        <w:t>porcentaje_musculo</w:t>
-      </w:r>
-      <w:proofErr w:type="spellEnd"/>
-      <w:r>
-        <w:rPr>
-          <w:rFonts w:asciiTheme="majorHAnsi" w:eastAsia="Times New Roman" w:hAnsiTheme="majorHAnsi" w:cstheme="majorHAnsi"/>
-          <w:sz w:val="24"/>
-          <w:szCs w:val="24"/>
-          <w:lang w:eastAsia="es-PE"/>
-        </w:rPr>
-        <w:t>: % de músculo.</w:t>
-      </w:r>
-    </w:p>
-    <w:p>
-      <w:pPr>
-        <w:numPr>
-          <w:ilvl w:val="1"/>
-          <w:numId w:val="2"/>
-        </w:numPr>
-        <w:spacing w:before="100" w:beforeAutospacing="1" w:after="100" w:afterAutospacing="1" w:line="240" w:lineRule="auto"/>
-        <w:rPr>
-          <w:rFonts w:asciiTheme="majorHAnsi" w:eastAsia="Times New Roman" w:hAnsiTheme="majorHAnsi" w:cstheme="majorHAnsi"/>
-          <w:sz w:val="24"/>
-          <w:szCs w:val="24"/>
-          <w:lang w:eastAsia="es-PE"/>
-        </w:rPr>
-      </w:pPr>
-      <w:proofErr w:type="spellStart"/>
-      <w:r>
-        <w:rPr>
-          <w:rFonts w:asciiTheme="majorHAnsi" w:eastAsia="Times New Roman" w:hAnsiTheme="majorHAnsi" w:cstheme="majorHAnsi"/>
-          <w:b/>
-          <w:bCs/>
-          <w:sz w:val="24"/>
-          <w:szCs w:val="24"/>
-          <w:lang w:eastAsia="es-PE"/>
-        </w:rPr>
-        <w:t>porcentaje_masa</w:t>
-      </w:r>
-      <w:proofErr w:type="spellEnd"/>
-      <w:r>
-        <w:rPr>
-          <w:rFonts w:asciiTheme="majorHAnsi" w:eastAsia="Times New Roman" w:hAnsiTheme="majorHAnsi" w:cstheme="majorHAnsi"/>
-          <w:sz w:val="24"/>
-          <w:szCs w:val="24"/>
-          <w:lang w:eastAsia="es-PE"/>
-        </w:rPr>
-        <w:t>: % de masa corporal.</w:t>
       </w:r>
     </w:p>
     <w:p>
@@ -2451,6 +2928,7 @@
     <w:p>
       <w:pPr>
         <w:spacing w:before="100" w:beforeAutospacing="1" w:after="100" w:afterAutospacing="1" w:line="240" w:lineRule="auto"/>
+        <w:ind w:left="1440"/>
         <w:rPr>
           <w:rFonts w:asciiTheme="majorHAnsi" w:eastAsia="Times New Roman" w:hAnsiTheme="majorHAnsi" w:cstheme="majorHAnsi"/>
           <w:sz w:val="24"/>
@@ -2909,6 +3387,105 @@
     </w:p>
     <w:p>
       <w:pPr>
+        <w:rPr>
+          <w:rFonts w:asciiTheme="majorHAnsi" w:hAnsiTheme="majorHAnsi" w:cstheme="majorHAnsi"/>
+          <w:sz w:val="24"/>
+          <w:szCs w:val="24"/>
+        </w:rPr>
+      </w:pPr>
+    </w:p>
+    <w:p>
+      <w:pPr>
+        <w:rPr>
+          <w:rFonts w:asciiTheme="majorHAnsi" w:hAnsiTheme="majorHAnsi" w:cstheme="majorHAnsi"/>
+          <w:sz w:val="24"/>
+          <w:szCs w:val="24"/>
+        </w:rPr>
+      </w:pPr>
+    </w:p>
+    <w:p>
+      <w:pPr>
+        <w:rPr>
+          <w:rFonts w:asciiTheme="majorHAnsi" w:hAnsiTheme="majorHAnsi" w:cstheme="majorHAnsi"/>
+          <w:sz w:val="24"/>
+          <w:szCs w:val="24"/>
+        </w:rPr>
+      </w:pPr>
+    </w:p>
+    <w:p>
+      <w:pPr>
+        <w:rPr>
+          <w:rFonts w:asciiTheme="majorHAnsi" w:hAnsiTheme="majorHAnsi" w:cstheme="majorHAnsi"/>
+          <w:sz w:val="24"/>
+          <w:szCs w:val="24"/>
+        </w:rPr>
+      </w:pPr>
+    </w:p>
+    <w:p>
+      <w:pPr>
+        <w:rPr>
+          <w:rFonts w:asciiTheme="majorHAnsi" w:hAnsiTheme="majorHAnsi" w:cstheme="majorHAnsi"/>
+          <w:sz w:val="24"/>
+          <w:szCs w:val="24"/>
+        </w:rPr>
+      </w:pPr>
+    </w:p>
+    <w:p>
+      <w:pPr>
+        <w:rPr>
+          <w:rFonts w:asciiTheme="majorHAnsi" w:hAnsiTheme="majorHAnsi" w:cstheme="majorHAnsi"/>
+          <w:sz w:val="24"/>
+          <w:szCs w:val="24"/>
+        </w:rPr>
+      </w:pPr>
+    </w:p>
+    <w:p>
+      <w:pPr>
+        <w:rPr>
+          <w:rFonts w:asciiTheme="majorHAnsi" w:hAnsiTheme="majorHAnsi" w:cstheme="majorHAnsi"/>
+          <w:sz w:val="24"/>
+          <w:szCs w:val="24"/>
+        </w:rPr>
+      </w:pPr>
+    </w:p>
+    <w:p>
+      <w:pPr>
+        <w:rPr>
+          <w:rFonts w:asciiTheme="majorHAnsi" w:hAnsiTheme="majorHAnsi" w:cstheme="majorHAnsi"/>
+          <w:sz w:val="24"/>
+          <w:szCs w:val="24"/>
+        </w:rPr>
+      </w:pPr>
+    </w:p>
+    <w:p>
+      <w:pPr>
+        <w:rPr>
+          <w:rFonts w:asciiTheme="majorHAnsi" w:hAnsiTheme="majorHAnsi" w:cstheme="majorHAnsi"/>
+          <w:sz w:val="24"/>
+          <w:szCs w:val="24"/>
+        </w:rPr>
+      </w:pPr>
+    </w:p>
+    <w:p>
+      <w:pPr>
+        <w:rPr>
+          <w:rFonts w:asciiTheme="majorHAnsi" w:hAnsiTheme="majorHAnsi" w:cstheme="majorHAnsi"/>
+          <w:sz w:val="24"/>
+          <w:szCs w:val="24"/>
+        </w:rPr>
+      </w:pPr>
+    </w:p>
+    <w:p>
+      <w:pPr>
+        <w:rPr>
+          <w:rFonts w:asciiTheme="majorHAnsi" w:hAnsiTheme="majorHAnsi" w:cstheme="majorHAnsi"/>
+          <w:sz w:val="24"/>
+          <w:szCs w:val="24"/>
+        </w:rPr>
+      </w:pPr>
+    </w:p>
+    <w:p>
+      <w:pPr>
         <w:pStyle w:val="Heading2"/>
         <w:rPr>
           <w:rFonts w:asciiTheme="majorHAnsi" w:hAnsiTheme="majorHAnsi" w:cstheme="majorHAnsi"/>
@@ -3047,6 +3624,7 @@
           <w:sz w:val="24"/>
           <w:szCs w:val="24"/>
         </w:rPr>
+        <w:lastRenderedPageBreak/>
         <w:t xml:space="preserve">2. Relaciones </w:t>
       </w:r>
       <w:r>
@@ -3491,7 +4069,6 @@
           <w:rStyle w:val="Strong"/>
           <w:rFonts w:asciiTheme="majorHAnsi" w:hAnsiTheme="majorHAnsi" w:cstheme="majorHAnsi"/>
         </w:rPr>
-        <w:lastRenderedPageBreak/>
         <w:t>Usuarios ↔ Dietas ↔ Comidas</w:t>
       </w:r>
       <w:r>
@@ -3771,6 +4348,7 @@
           <w:sz w:val="24"/>
           <w:szCs w:val="24"/>
         </w:rPr>
+        <w:lastRenderedPageBreak/>
         <w:t xml:space="preserve">2. </w:t>
       </w:r>
       <w:r>
@@ -4341,7 +4919,6 @@
           <w:rStyle w:val="Strong"/>
           <w:rFonts w:asciiTheme="majorHAnsi" w:hAnsiTheme="majorHAnsi" w:cstheme="majorHAnsi"/>
         </w:rPr>
-        <w:lastRenderedPageBreak/>
         <w:t>Usuarios y Preferencias (1:1)</w:t>
       </w:r>
       <w:r>
@@ -4643,6 +5220,7 @@
           <w:rStyle w:val="Strong"/>
           <w:rFonts w:asciiTheme="majorHAnsi" w:hAnsiTheme="majorHAnsi" w:cstheme="majorHAnsi"/>
         </w:rPr>
+        <w:lastRenderedPageBreak/>
         <w:t>Usuarios y Objetivos (N:M mediante enlace)</w:t>
       </w:r>
       <w:r>
@@ -4720,6 +5298,83 @@
     </w:p>
     <w:p>
       <w:pPr>
+        <w:spacing w:before="100" w:beforeAutospacing="1" w:after="100" w:afterAutospacing="1" w:line="240" w:lineRule="auto"/>
+        <w:rPr>
+          <w:rFonts w:asciiTheme="majorHAnsi" w:eastAsia="Times New Roman" w:hAnsiTheme="majorHAnsi" w:cstheme="majorHAnsi"/>
+          <w:sz w:val="24"/>
+          <w:szCs w:val="24"/>
+          <w:lang w:eastAsia="es-PE"/>
+        </w:rPr>
+      </w:pPr>
+    </w:p>
+    <w:p>
+      <w:pPr>
+        <w:spacing w:before="100" w:beforeAutospacing="1" w:after="100" w:afterAutospacing="1" w:line="240" w:lineRule="auto"/>
+        <w:rPr>
+          <w:rFonts w:asciiTheme="majorHAnsi" w:eastAsia="Times New Roman" w:hAnsiTheme="majorHAnsi" w:cstheme="majorHAnsi"/>
+          <w:sz w:val="24"/>
+          <w:szCs w:val="24"/>
+          <w:lang w:eastAsia="es-PE"/>
+        </w:rPr>
+      </w:pPr>
+    </w:p>
+    <w:p>
+      <w:pPr>
+        <w:spacing w:before="100" w:beforeAutospacing="1" w:after="100" w:afterAutospacing="1" w:line="240" w:lineRule="auto"/>
+        <w:rPr>
+          <w:rFonts w:asciiTheme="majorHAnsi" w:eastAsia="Times New Roman" w:hAnsiTheme="majorHAnsi" w:cstheme="majorHAnsi"/>
+          <w:sz w:val="24"/>
+          <w:szCs w:val="24"/>
+          <w:lang w:eastAsia="es-PE"/>
+        </w:rPr>
+      </w:pPr>
+    </w:p>
+    <w:p>
+      <w:pPr>
+        <w:spacing w:before="100" w:beforeAutospacing="1" w:after="100" w:afterAutospacing="1" w:line="240" w:lineRule="auto"/>
+        <w:rPr>
+          <w:rFonts w:asciiTheme="majorHAnsi" w:eastAsia="Times New Roman" w:hAnsiTheme="majorHAnsi" w:cstheme="majorHAnsi"/>
+          <w:sz w:val="24"/>
+          <w:szCs w:val="24"/>
+          <w:lang w:eastAsia="es-PE"/>
+        </w:rPr>
+      </w:pPr>
+    </w:p>
+    <w:p>
+      <w:pPr>
+        <w:spacing w:before="100" w:beforeAutospacing="1" w:after="100" w:afterAutospacing="1" w:line="240" w:lineRule="auto"/>
+        <w:rPr>
+          <w:rFonts w:asciiTheme="majorHAnsi" w:eastAsia="Times New Roman" w:hAnsiTheme="majorHAnsi" w:cstheme="majorHAnsi"/>
+          <w:sz w:val="24"/>
+          <w:szCs w:val="24"/>
+          <w:lang w:eastAsia="es-PE"/>
+        </w:rPr>
+      </w:pPr>
+    </w:p>
+    <w:p>
+      <w:pPr>
+        <w:spacing w:before="100" w:beforeAutospacing="1" w:after="100" w:afterAutospacing="1" w:line="240" w:lineRule="auto"/>
+        <w:rPr>
+          <w:rFonts w:asciiTheme="majorHAnsi" w:eastAsia="Times New Roman" w:hAnsiTheme="majorHAnsi" w:cstheme="majorHAnsi"/>
+          <w:sz w:val="24"/>
+          <w:szCs w:val="24"/>
+          <w:lang w:eastAsia="es-PE"/>
+        </w:rPr>
+      </w:pPr>
+    </w:p>
+    <w:p>
+      <w:pPr>
+        <w:spacing w:before="100" w:beforeAutospacing="1" w:after="100" w:afterAutospacing="1" w:line="240" w:lineRule="auto"/>
+        <w:rPr>
+          <w:rFonts w:asciiTheme="majorHAnsi" w:eastAsia="Times New Roman" w:hAnsiTheme="majorHAnsi" w:cstheme="majorHAnsi"/>
+          <w:sz w:val="24"/>
+          <w:szCs w:val="24"/>
+          <w:lang w:eastAsia="es-PE"/>
+        </w:rPr>
+      </w:pPr>
+    </w:p>
+    <w:p>
+      <w:pPr>
         <w:pStyle w:val="Heading1"/>
         <w:rPr>
           <w:rFonts w:asciiTheme="majorHAnsi" w:hAnsiTheme="majorHAnsi" w:cstheme="majorHAnsi"/>
@@ -4762,7 +5417,6 @@
           <w:szCs w:val="24"/>
           <w:lang w:eastAsia="es-PE"/>
         </w:rPr>
-        <w:lastRenderedPageBreak/>
         <w:drawing>
           <wp:inline distT="0" distB="0" distL="0" distR="0" wp14:anchorId="10B02055" wp14:editId="39C16BAE">
             <wp:extent cx="5400040" cy="3473450"/>
@@ -4835,22 +5489,13 @@
           <w:szCs w:val="24"/>
         </w:rPr>
       </w:pPr>
-    </w:p>
-    <w:p>
-      <w:pPr>
-        <w:pStyle w:val="Heading1"/>
-        <w:rPr>
-          <w:rFonts w:asciiTheme="majorHAnsi" w:hAnsiTheme="majorHAnsi" w:cstheme="majorHAnsi"/>
-          <w:sz w:val="24"/>
-          <w:szCs w:val="24"/>
-        </w:rPr>
-      </w:pPr>
-      <w:r>
-        <w:rPr>
-          <w:rFonts w:asciiTheme="majorHAnsi" w:hAnsiTheme="majorHAnsi" w:cstheme="majorHAnsi"/>
-          <w:sz w:val="24"/>
-          <w:szCs w:val="24"/>
-        </w:rPr>
+      <w:r>
+        <w:rPr>
+          <w:rFonts w:asciiTheme="majorHAnsi" w:hAnsiTheme="majorHAnsi" w:cstheme="majorHAnsi"/>
+          <w:sz w:val="24"/>
+          <w:szCs w:val="24"/>
+        </w:rPr>
+        <w:lastRenderedPageBreak/>
         <w:t xml:space="preserve">4. </w:t>
       </w:r>
       <w:r>
@@ -5458,7 +6103,6 @@
                 <w:sz w:val="24"/>
                 <w:szCs w:val="24"/>
               </w:rPr>
-              <w:lastRenderedPageBreak/>
               <w:t>fecha_nacimiento</w:t>
             </w:r>
             <w:proofErr w:type="spellEnd"/>
@@ -6180,6 +6824,7 @@
                 <w:sz w:val="24"/>
                 <w:szCs w:val="24"/>
               </w:rPr>
+              <w:lastRenderedPageBreak/>
               <w:t>nota_text</w:t>
             </w:r>
             <w:proofErr w:type="spellEnd"/>
@@ -6641,7 +7286,6 @@
           <w:sz w:val="24"/>
           <w:szCs w:val="24"/>
         </w:rPr>
-        <w:lastRenderedPageBreak/>
         <w:t xml:space="preserve">Tabla: </w:t>
       </w:r>
       <w:proofErr w:type="spellStart"/>
@@ -7730,6 +8374,7 @@
                 <w:sz w:val="24"/>
                 <w:szCs w:val="24"/>
               </w:rPr>
+              <w:lastRenderedPageBreak/>
               <w:t>id_usuario</w:t>
             </w:r>
             <w:proofErr w:type="spellEnd"/>
@@ -8387,7 +9032,6 @@
                 <w:sz w:val="24"/>
                 <w:szCs w:val="24"/>
               </w:rPr>
-              <w:lastRenderedPageBreak/>
               <w:t>porcentaje_musculo</w:t>
             </w:r>
             <w:proofErr w:type="spellEnd"/>
@@ -9427,6 +10071,7 @@
                 <w:sz w:val="24"/>
                 <w:szCs w:val="24"/>
               </w:rPr>
+              <w:lastRenderedPageBreak/>
               <w:t>fecha</w:t>
             </w:r>
           </w:p>
@@ -10067,7 +10712,6 @@
           <w:sz w:val="24"/>
           <w:szCs w:val="24"/>
         </w:rPr>
-        <w:lastRenderedPageBreak/>
         <w:t xml:space="preserve">Tabla: </w:t>
       </w:r>
       <w:proofErr w:type="spellStart"/>
@@ -11256,6 +11900,7 @@
                 <w:sz w:val="24"/>
                 <w:szCs w:val="24"/>
               </w:rPr>
+              <w:lastRenderedPageBreak/>
               <w:t>fecha_guardado</w:t>
             </w:r>
             <w:proofErr w:type="spellEnd"/>
@@ -12802,6 +13447,7 @@
           <w:sz w:val="24"/>
           <w:szCs w:val="24"/>
         </w:rPr>
+        <w:lastRenderedPageBreak/>
         <w:t xml:space="preserve">Tabla: </w:t>
       </w:r>
       <w:proofErr w:type="spellStart"/>
@@ -13499,7 +14145,6 @@
           <w:szCs w:val="24"/>
           <w:lang w:eastAsia="es-PE"/>
         </w:rPr>
-        <w:lastRenderedPageBreak/>
         <w:t>Si un usuario es eliminado, también deben eliminarse sus preferencias (</w:t>
       </w:r>
       <w:r>
@@ -13857,6 +14502,7 @@
           <w:szCs w:val="24"/>
           <w:lang w:eastAsia="es-PE"/>
         </w:rPr>
+        <w:lastRenderedPageBreak/>
         <w:t>nutrigym_db_usuario_objetivos</w:t>
       </w:r>
       <w:proofErr w:type="spellEnd"/>
@@ -14610,7 +15256,6 @@
           <w:szCs w:val="24"/>
           <w:lang w:eastAsia="es-PE"/>
         </w:rPr>
-        <w:lastRenderedPageBreak/>
         <w:t>nutrigym_db_asignacion_dieta_comida</w:t>
       </w:r>
       <w:proofErr w:type="spellEnd"/>
@@ -15038,6 +15683,7 @@
           <w:sz w:val="24"/>
           <w:szCs w:val="24"/>
         </w:rPr>
+        <w:lastRenderedPageBreak/>
         <w:t>Particionamiento de tablas con alto volumen de datos, como progreso, por rangos de fecha (mensual o anual) para optimizar consultas.</w:t>
       </w:r>
       <w:r>
@@ -15798,6 +16444,119 @@
     </w:lvl>
   </w:abstractNum>
   <w:abstractNum w:abstractNumId="4" w15:restartNumberingAfterBreak="0">
+    <w:nsid w:val="1E0013DF"/>
+    <w:multiLevelType w:val="hybridMultilevel"/>
+    <w:tmpl w:val="FBE416C8"/>
+    <w:lvl w:ilvl="0" w:tplc="280A0001">
+      <w:start w:val="1"/>
+      <w:numFmt w:val="bullet"/>
+      <w:lvlText w:val=""/>
+      <w:lvlJc w:val="left"/>
+      <w:pPr>
+        <w:ind w:left="720" w:hanging="360"/>
+      </w:pPr>
+      <w:rPr>
+        <w:rFonts w:ascii="Symbol" w:hAnsi="Symbol" w:hint="default"/>
+      </w:rPr>
+    </w:lvl>
+    <w:lvl w:ilvl="1" w:tplc="280A0003" w:tentative="1">
+      <w:start w:val="1"/>
+      <w:numFmt w:val="bullet"/>
+      <w:lvlText w:val="o"/>
+      <w:lvlJc w:val="left"/>
+      <w:pPr>
+        <w:ind w:left="1440" w:hanging="360"/>
+      </w:pPr>
+      <w:rPr>
+        <w:rFonts w:ascii="Courier New" w:hAnsi="Courier New" w:cs="Courier New" w:hint="default"/>
+      </w:rPr>
+    </w:lvl>
+    <w:lvl w:ilvl="2" w:tplc="280A0005" w:tentative="1">
+      <w:start w:val="1"/>
+      <w:numFmt w:val="bullet"/>
+      <w:lvlText w:val=""/>
+      <w:lvlJc w:val="left"/>
+      <w:pPr>
+        <w:ind w:left="2160" w:hanging="360"/>
+      </w:pPr>
+      <w:rPr>
+        <w:rFonts w:ascii="Wingdings" w:hAnsi="Wingdings" w:hint="default"/>
+      </w:rPr>
+    </w:lvl>
+    <w:lvl w:ilvl="3" w:tplc="280A0001" w:tentative="1">
+      <w:start w:val="1"/>
+      <w:numFmt w:val="bullet"/>
+      <w:lvlText w:val=""/>
+      <w:lvlJc w:val="left"/>
+      <w:pPr>
+        <w:ind w:left="2880" w:hanging="360"/>
+      </w:pPr>
+      <w:rPr>
+        <w:rFonts w:ascii="Symbol" w:hAnsi="Symbol" w:hint="default"/>
+      </w:rPr>
+    </w:lvl>
+    <w:lvl w:ilvl="4" w:tplc="280A0003" w:tentative="1">
+      <w:start w:val="1"/>
+      <w:numFmt w:val="bullet"/>
+      <w:lvlText w:val="o"/>
+      <w:lvlJc w:val="left"/>
+      <w:pPr>
+        <w:ind w:left="3600" w:hanging="360"/>
+      </w:pPr>
+      <w:rPr>
+        <w:rFonts w:ascii="Courier New" w:hAnsi="Courier New" w:cs="Courier New" w:hint="default"/>
+      </w:rPr>
+    </w:lvl>
+    <w:lvl w:ilvl="5" w:tplc="280A0005" w:tentative="1">
+      <w:start w:val="1"/>
+      <w:numFmt w:val="bullet"/>
+      <w:lvlText w:val=""/>
+      <w:lvlJc w:val="left"/>
+      <w:pPr>
+        <w:ind w:left="4320" w:hanging="360"/>
+      </w:pPr>
+      <w:rPr>
+        <w:rFonts w:ascii="Wingdings" w:hAnsi="Wingdings" w:hint="default"/>
+      </w:rPr>
+    </w:lvl>
+    <w:lvl w:ilvl="6" w:tplc="280A0001" w:tentative="1">
+      <w:start w:val="1"/>
+      <w:numFmt w:val="bullet"/>
+      <w:lvlText w:val=""/>
+      <w:lvlJc w:val="left"/>
+      <w:pPr>
+        <w:ind w:left="5040" w:hanging="360"/>
+      </w:pPr>
+      <w:rPr>
+        <w:rFonts w:ascii="Symbol" w:hAnsi="Symbol" w:hint="default"/>
+      </w:rPr>
+    </w:lvl>
+    <w:lvl w:ilvl="7" w:tplc="280A0003" w:tentative="1">
+      <w:start w:val="1"/>
+      <w:numFmt w:val="bullet"/>
+      <w:lvlText w:val="o"/>
+      <w:lvlJc w:val="left"/>
+      <w:pPr>
+        <w:ind w:left="5760" w:hanging="360"/>
+      </w:pPr>
+      <w:rPr>
+        <w:rFonts w:ascii="Courier New" w:hAnsi="Courier New" w:cs="Courier New" w:hint="default"/>
+      </w:rPr>
+    </w:lvl>
+    <w:lvl w:ilvl="8" w:tplc="280A0005" w:tentative="1">
+      <w:start w:val="1"/>
+      <w:numFmt w:val="bullet"/>
+      <w:lvlText w:val=""/>
+      <w:lvlJc w:val="left"/>
+      <w:pPr>
+        <w:ind w:left="6480" w:hanging="360"/>
+      </w:pPr>
+      <w:rPr>
+        <w:rFonts w:ascii="Wingdings" w:hAnsi="Wingdings" w:hint="default"/>
+      </w:rPr>
+    </w:lvl>
+  </w:abstractNum>
+  <w:abstractNum w:abstractNumId="5" w15:restartNumberingAfterBreak="0">
     <w:nsid w:val="1F9C5966"/>
     <w:multiLevelType w:val="multilevel"/>
     <w:tmpl w:val="C33EDB6A"/>
@@ -15946,7 +16705,7 @@
       </w:rPr>
     </w:lvl>
   </w:abstractNum>
-  <w:abstractNum w:abstractNumId="5" w15:restartNumberingAfterBreak="0">
+  <w:abstractNum w:abstractNumId="6" w15:restartNumberingAfterBreak="0">
     <w:nsid w:val="24A86D18"/>
     <w:multiLevelType w:val="multilevel"/>
     <w:tmpl w:val="F34A1AF2"/>
@@ -16095,7 +16854,7 @@
       </w:rPr>
     </w:lvl>
   </w:abstractNum>
-  <w:abstractNum w:abstractNumId="6" w15:restartNumberingAfterBreak="0">
+  <w:abstractNum w:abstractNumId="7" w15:restartNumberingAfterBreak="0">
     <w:nsid w:val="30B72380"/>
     <w:multiLevelType w:val="multilevel"/>
     <w:tmpl w:val="2B5820A2"/>
@@ -16244,7 +17003,7 @@
       </w:rPr>
     </w:lvl>
   </w:abstractNum>
-  <w:abstractNum w:abstractNumId="7" w15:restartNumberingAfterBreak="0">
+  <w:abstractNum w:abstractNumId="8" w15:restartNumberingAfterBreak="0">
     <w:nsid w:val="31A8392B"/>
     <w:multiLevelType w:val="multilevel"/>
     <w:tmpl w:val="AB5EC8AA"/>
@@ -16393,7 +17152,120 @@
       </w:rPr>
     </w:lvl>
   </w:abstractNum>
-  <w:abstractNum w:abstractNumId="8" w15:restartNumberingAfterBreak="0">
+  <w:abstractNum w:abstractNumId="9" w15:restartNumberingAfterBreak="0">
+    <w:nsid w:val="382E6B62"/>
+    <w:multiLevelType w:val="hybridMultilevel"/>
+    <w:tmpl w:val="9DF8B694"/>
+    <w:lvl w:ilvl="0" w:tplc="280A0001">
+      <w:start w:val="1"/>
+      <w:numFmt w:val="bullet"/>
+      <w:lvlText w:val=""/>
+      <w:lvlJc w:val="left"/>
+      <w:pPr>
+        <w:ind w:left="720" w:hanging="360"/>
+      </w:pPr>
+      <w:rPr>
+        <w:rFonts w:ascii="Symbol" w:hAnsi="Symbol" w:hint="default"/>
+      </w:rPr>
+    </w:lvl>
+    <w:lvl w:ilvl="1" w:tplc="280A0003" w:tentative="1">
+      <w:start w:val="1"/>
+      <w:numFmt w:val="bullet"/>
+      <w:lvlText w:val="o"/>
+      <w:lvlJc w:val="left"/>
+      <w:pPr>
+        <w:ind w:left="1440" w:hanging="360"/>
+      </w:pPr>
+      <w:rPr>
+        <w:rFonts w:ascii="Courier New" w:hAnsi="Courier New" w:cs="Courier New" w:hint="default"/>
+      </w:rPr>
+    </w:lvl>
+    <w:lvl w:ilvl="2" w:tplc="280A0005" w:tentative="1">
+      <w:start w:val="1"/>
+      <w:numFmt w:val="bullet"/>
+      <w:lvlText w:val=""/>
+      <w:lvlJc w:val="left"/>
+      <w:pPr>
+        <w:ind w:left="2160" w:hanging="360"/>
+      </w:pPr>
+      <w:rPr>
+        <w:rFonts w:ascii="Wingdings" w:hAnsi="Wingdings" w:hint="default"/>
+      </w:rPr>
+    </w:lvl>
+    <w:lvl w:ilvl="3" w:tplc="280A0001" w:tentative="1">
+      <w:start w:val="1"/>
+      <w:numFmt w:val="bullet"/>
+      <w:lvlText w:val=""/>
+      <w:lvlJc w:val="left"/>
+      <w:pPr>
+        <w:ind w:left="2880" w:hanging="360"/>
+      </w:pPr>
+      <w:rPr>
+        <w:rFonts w:ascii="Symbol" w:hAnsi="Symbol" w:hint="default"/>
+      </w:rPr>
+    </w:lvl>
+    <w:lvl w:ilvl="4" w:tplc="280A0003" w:tentative="1">
+      <w:start w:val="1"/>
+      <w:numFmt w:val="bullet"/>
+      <w:lvlText w:val="o"/>
+      <w:lvlJc w:val="left"/>
+      <w:pPr>
+        <w:ind w:left="3600" w:hanging="360"/>
+      </w:pPr>
+      <w:rPr>
+        <w:rFonts w:ascii="Courier New" w:hAnsi="Courier New" w:cs="Courier New" w:hint="default"/>
+      </w:rPr>
+    </w:lvl>
+    <w:lvl w:ilvl="5" w:tplc="280A0005" w:tentative="1">
+      <w:start w:val="1"/>
+      <w:numFmt w:val="bullet"/>
+      <w:lvlText w:val=""/>
+      <w:lvlJc w:val="left"/>
+      <w:pPr>
+        <w:ind w:left="4320" w:hanging="360"/>
+      </w:pPr>
+      <w:rPr>
+        <w:rFonts w:ascii="Wingdings" w:hAnsi="Wingdings" w:hint="default"/>
+      </w:rPr>
+    </w:lvl>
+    <w:lvl w:ilvl="6" w:tplc="280A0001" w:tentative="1">
+      <w:start w:val="1"/>
+      <w:numFmt w:val="bullet"/>
+      <w:lvlText w:val=""/>
+      <w:lvlJc w:val="left"/>
+      <w:pPr>
+        <w:ind w:left="5040" w:hanging="360"/>
+      </w:pPr>
+      <w:rPr>
+        <w:rFonts w:ascii="Symbol" w:hAnsi="Symbol" w:hint="default"/>
+      </w:rPr>
+    </w:lvl>
+    <w:lvl w:ilvl="7" w:tplc="280A0003" w:tentative="1">
+      <w:start w:val="1"/>
+      <w:numFmt w:val="bullet"/>
+      <w:lvlText w:val="o"/>
+      <w:lvlJc w:val="left"/>
+      <w:pPr>
+        <w:ind w:left="5760" w:hanging="360"/>
+      </w:pPr>
+      <w:rPr>
+        <w:rFonts w:ascii="Courier New" w:hAnsi="Courier New" w:cs="Courier New" w:hint="default"/>
+      </w:rPr>
+    </w:lvl>
+    <w:lvl w:ilvl="8" w:tplc="280A0005" w:tentative="1">
+      <w:start w:val="1"/>
+      <w:numFmt w:val="bullet"/>
+      <w:lvlText w:val=""/>
+      <w:lvlJc w:val="left"/>
+      <w:pPr>
+        <w:ind w:left="6480" w:hanging="360"/>
+      </w:pPr>
+      <w:rPr>
+        <w:rFonts w:ascii="Wingdings" w:hAnsi="Wingdings" w:hint="default"/>
+      </w:rPr>
+    </w:lvl>
+  </w:abstractNum>
+  <w:abstractNum w:abstractNumId="10" w15:restartNumberingAfterBreak="0">
     <w:nsid w:val="4A474F37"/>
     <w:multiLevelType w:val="multilevel"/>
     <w:tmpl w:val="4BD2164A"/>
@@ -16542,7 +17414,7 @@
       </w:rPr>
     </w:lvl>
   </w:abstractNum>
-  <w:abstractNum w:abstractNumId="9" w15:restartNumberingAfterBreak="0">
+  <w:abstractNum w:abstractNumId="11" w15:restartNumberingAfterBreak="0">
     <w:nsid w:val="4DFA355D"/>
     <w:multiLevelType w:val="multilevel"/>
     <w:tmpl w:val="D09203A4"/>
@@ -16691,7 +17563,7 @@
       </w:rPr>
     </w:lvl>
   </w:abstractNum>
-  <w:abstractNum w:abstractNumId="10" w15:restartNumberingAfterBreak="0">
+  <w:abstractNum w:abstractNumId="12" w15:restartNumberingAfterBreak="0">
     <w:nsid w:val="50301406"/>
     <w:multiLevelType w:val="multilevel"/>
     <w:tmpl w:val="9D4E4C88"/>
@@ -16840,7 +17712,7 @@
       </w:rPr>
     </w:lvl>
   </w:abstractNum>
-  <w:abstractNum w:abstractNumId="11" w15:restartNumberingAfterBreak="0">
+  <w:abstractNum w:abstractNumId="13" w15:restartNumberingAfterBreak="0">
     <w:nsid w:val="5509715C"/>
     <w:multiLevelType w:val="multilevel"/>
     <w:tmpl w:val="3C888270"/>
@@ -16989,7 +17861,7 @@
       </w:rPr>
     </w:lvl>
   </w:abstractNum>
-  <w:abstractNum w:abstractNumId="12" w15:restartNumberingAfterBreak="0">
+  <w:abstractNum w:abstractNumId="14" w15:restartNumberingAfterBreak="0">
     <w:nsid w:val="56996BBA"/>
     <w:multiLevelType w:val="multilevel"/>
     <w:tmpl w:val="28023F58"/>
@@ -17138,7 +18010,7 @@
       </w:rPr>
     </w:lvl>
   </w:abstractNum>
-  <w:abstractNum w:abstractNumId="13" w15:restartNumberingAfterBreak="0">
+  <w:abstractNum w:abstractNumId="15" w15:restartNumberingAfterBreak="0">
     <w:nsid w:val="5AC4645B"/>
     <w:multiLevelType w:val="multilevel"/>
     <w:tmpl w:val="786AF1BE"/>
@@ -17287,7 +18159,7 @@
       </w:rPr>
     </w:lvl>
   </w:abstractNum>
-  <w:abstractNum w:abstractNumId="14" w15:restartNumberingAfterBreak="0">
+  <w:abstractNum w:abstractNumId="16" w15:restartNumberingAfterBreak="0">
     <w:nsid w:val="611361E4"/>
     <w:multiLevelType w:val="multilevel"/>
     <w:tmpl w:val="41860E10"/>
@@ -17436,7 +18308,7 @@
       </w:rPr>
     </w:lvl>
   </w:abstractNum>
-  <w:abstractNum w:abstractNumId="15" w15:restartNumberingAfterBreak="0">
+  <w:abstractNum w:abstractNumId="17" w15:restartNumberingAfterBreak="0">
     <w:nsid w:val="64C47B5B"/>
     <w:multiLevelType w:val="hybridMultilevel"/>
     <w:tmpl w:val="4A3A1F92"/>
@@ -17549,7 +18421,7 @@
       </w:rPr>
     </w:lvl>
   </w:abstractNum>
-  <w:abstractNum w:abstractNumId="16" w15:restartNumberingAfterBreak="0">
+  <w:abstractNum w:abstractNumId="18" w15:restartNumberingAfterBreak="0">
     <w:nsid w:val="69663C16"/>
     <w:multiLevelType w:val="hybridMultilevel"/>
     <w:tmpl w:val="B2482B70"/>
@@ -17635,7 +18507,7 @@
       </w:pPr>
     </w:lvl>
   </w:abstractNum>
-  <w:abstractNum w:abstractNumId="17" w15:restartNumberingAfterBreak="0">
+  <w:abstractNum w:abstractNumId="19" w15:restartNumberingAfterBreak="0">
     <w:nsid w:val="6A60358A"/>
     <w:multiLevelType w:val="multilevel"/>
     <w:tmpl w:val="5C0498C8"/>
@@ -17784,7 +18656,7 @@
       </w:rPr>
     </w:lvl>
   </w:abstractNum>
-  <w:abstractNum w:abstractNumId="18" w15:restartNumberingAfterBreak="0">
+  <w:abstractNum w:abstractNumId="20" w15:restartNumberingAfterBreak="0">
     <w:nsid w:val="6E5B56E9"/>
     <w:multiLevelType w:val="multilevel"/>
     <w:tmpl w:val="C832BD28"/>
@@ -17933,62 +18805,300 @@
       </w:rPr>
     </w:lvl>
   </w:abstractNum>
+  <w:abstractNum w:abstractNumId="21" w15:restartNumberingAfterBreak="0">
+    <w:nsid w:val="79267454"/>
+    <w:multiLevelType w:val="hybridMultilevel"/>
+    <w:tmpl w:val="8ABCF68A"/>
+    <w:lvl w:ilvl="0" w:tplc="280A0003">
+      <w:start w:val="1"/>
+      <w:numFmt w:val="bullet"/>
+      <w:lvlText w:val="o"/>
+      <w:lvlJc w:val="left"/>
+      <w:pPr>
+        <w:ind w:left="1800" w:hanging="360"/>
+      </w:pPr>
+      <w:rPr>
+        <w:rFonts w:ascii="Courier New" w:hAnsi="Courier New" w:cs="Courier New" w:hint="default"/>
+      </w:rPr>
+    </w:lvl>
+    <w:lvl w:ilvl="1" w:tplc="280A0003" w:tentative="1">
+      <w:start w:val="1"/>
+      <w:numFmt w:val="bullet"/>
+      <w:lvlText w:val="o"/>
+      <w:lvlJc w:val="left"/>
+      <w:pPr>
+        <w:ind w:left="2520" w:hanging="360"/>
+      </w:pPr>
+      <w:rPr>
+        <w:rFonts w:ascii="Courier New" w:hAnsi="Courier New" w:cs="Courier New" w:hint="default"/>
+      </w:rPr>
+    </w:lvl>
+    <w:lvl w:ilvl="2" w:tplc="280A0005" w:tentative="1">
+      <w:start w:val="1"/>
+      <w:numFmt w:val="bullet"/>
+      <w:lvlText w:val=""/>
+      <w:lvlJc w:val="left"/>
+      <w:pPr>
+        <w:ind w:left="3240" w:hanging="360"/>
+      </w:pPr>
+      <w:rPr>
+        <w:rFonts w:ascii="Wingdings" w:hAnsi="Wingdings" w:hint="default"/>
+      </w:rPr>
+    </w:lvl>
+    <w:lvl w:ilvl="3" w:tplc="280A0001" w:tentative="1">
+      <w:start w:val="1"/>
+      <w:numFmt w:val="bullet"/>
+      <w:lvlText w:val=""/>
+      <w:lvlJc w:val="left"/>
+      <w:pPr>
+        <w:ind w:left="3960" w:hanging="360"/>
+      </w:pPr>
+      <w:rPr>
+        <w:rFonts w:ascii="Symbol" w:hAnsi="Symbol" w:hint="default"/>
+      </w:rPr>
+    </w:lvl>
+    <w:lvl w:ilvl="4" w:tplc="280A0003" w:tentative="1">
+      <w:start w:val="1"/>
+      <w:numFmt w:val="bullet"/>
+      <w:lvlText w:val="o"/>
+      <w:lvlJc w:val="left"/>
+      <w:pPr>
+        <w:ind w:left="4680" w:hanging="360"/>
+      </w:pPr>
+      <w:rPr>
+        <w:rFonts w:ascii="Courier New" w:hAnsi="Courier New" w:cs="Courier New" w:hint="default"/>
+      </w:rPr>
+    </w:lvl>
+    <w:lvl w:ilvl="5" w:tplc="280A0005" w:tentative="1">
+      <w:start w:val="1"/>
+      <w:numFmt w:val="bullet"/>
+      <w:lvlText w:val=""/>
+      <w:lvlJc w:val="left"/>
+      <w:pPr>
+        <w:ind w:left="5400" w:hanging="360"/>
+      </w:pPr>
+      <w:rPr>
+        <w:rFonts w:ascii="Wingdings" w:hAnsi="Wingdings" w:hint="default"/>
+      </w:rPr>
+    </w:lvl>
+    <w:lvl w:ilvl="6" w:tplc="280A0001" w:tentative="1">
+      <w:start w:val="1"/>
+      <w:numFmt w:val="bullet"/>
+      <w:lvlText w:val=""/>
+      <w:lvlJc w:val="left"/>
+      <w:pPr>
+        <w:ind w:left="6120" w:hanging="360"/>
+      </w:pPr>
+      <w:rPr>
+        <w:rFonts w:ascii="Symbol" w:hAnsi="Symbol" w:hint="default"/>
+      </w:rPr>
+    </w:lvl>
+    <w:lvl w:ilvl="7" w:tplc="280A0003" w:tentative="1">
+      <w:start w:val="1"/>
+      <w:numFmt w:val="bullet"/>
+      <w:lvlText w:val="o"/>
+      <w:lvlJc w:val="left"/>
+      <w:pPr>
+        <w:ind w:left="6840" w:hanging="360"/>
+      </w:pPr>
+      <w:rPr>
+        <w:rFonts w:ascii="Courier New" w:hAnsi="Courier New" w:cs="Courier New" w:hint="default"/>
+      </w:rPr>
+    </w:lvl>
+    <w:lvl w:ilvl="8" w:tplc="280A0005" w:tentative="1">
+      <w:start w:val="1"/>
+      <w:numFmt w:val="bullet"/>
+      <w:lvlText w:val=""/>
+      <w:lvlJc w:val="left"/>
+      <w:pPr>
+        <w:ind w:left="7560" w:hanging="360"/>
+      </w:pPr>
+      <w:rPr>
+        <w:rFonts w:ascii="Wingdings" w:hAnsi="Wingdings" w:hint="default"/>
+      </w:rPr>
+    </w:lvl>
+  </w:abstractNum>
+  <w:abstractNum w:abstractNumId="22" w15:restartNumberingAfterBreak="0">
+    <w:nsid w:val="7C6D246C"/>
+    <w:multiLevelType w:val="hybridMultilevel"/>
+    <w:tmpl w:val="E320D9C0"/>
+    <w:lvl w:ilvl="0" w:tplc="280A0003">
+      <w:start w:val="1"/>
+      <w:numFmt w:val="bullet"/>
+      <w:lvlText w:val="o"/>
+      <w:lvlJc w:val="left"/>
+      <w:pPr>
+        <w:ind w:left="1428" w:hanging="360"/>
+      </w:pPr>
+      <w:rPr>
+        <w:rFonts w:ascii="Courier New" w:hAnsi="Courier New" w:cs="Courier New" w:hint="default"/>
+      </w:rPr>
+    </w:lvl>
+    <w:lvl w:ilvl="1" w:tplc="280A0003" w:tentative="1">
+      <w:start w:val="1"/>
+      <w:numFmt w:val="bullet"/>
+      <w:lvlText w:val="o"/>
+      <w:lvlJc w:val="left"/>
+      <w:pPr>
+        <w:ind w:left="2148" w:hanging="360"/>
+      </w:pPr>
+      <w:rPr>
+        <w:rFonts w:ascii="Courier New" w:hAnsi="Courier New" w:cs="Courier New" w:hint="default"/>
+      </w:rPr>
+    </w:lvl>
+    <w:lvl w:ilvl="2" w:tplc="280A0005" w:tentative="1">
+      <w:start w:val="1"/>
+      <w:numFmt w:val="bullet"/>
+      <w:lvlText w:val=""/>
+      <w:lvlJc w:val="left"/>
+      <w:pPr>
+        <w:ind w:left="2868" w:hanging="360"/>
+      </w:pPr>
+      <w:rPr>
+        <w:rFonts w:ascii="Wingdings" w:hAnsi="Wingdings" w:hint="default"/>
+      </w:rPr>
+    </w:lvl>
+    <w:lvl w:ilvl="3" w:tplc="280A0001" w:tentative="1">
+      <w:start w:val="1"/>
+      <w:numFmt w:val="bullet"/>
+      <w:lvlText w:val=""/>
+      <w:lvlJc w:val="left"/>
+      <w:pPr>
+        <w:ind w:left="3588" w:hanging="360"/>
+      </w:pPr>
+      <w:rPr>
+        <w:rFonts w:ascii="Symbol" w:hAnsi="Symbol" w:hint="default"/>
+      </w:rPr>
+    </w:lvl>
+    <w:lvl w:ilvl="4" w:tplc="280A0003" w:tentative="1">
+      <w:start w:val="1"/>
+      <w:numFmt w:val="bullet"/>
+      <w:lvlText w:val="o"/>
+      <w:lvlJc w:val="left"/>
+      <w:pPr>
+        <w:ind w:left="4308" w:hanging="360"/>
+      </w:pPr>
+      <w:rPr>
+        <w:rFonts w:ascii="Courier New" w:hAnsi="Courier New" w:cs="Courier New" w:hint="default"/>
+      </w:rPr>
+    </w:lvl>
+    <w:lvl w:ilvl="5" w:tplc="280A0005" w:tentative="1">
+      <w:start w:val="1"/>
+      <w:numFmt w:val="bullet"/>
+      <w:lvlText w:val=""/>
+      <w:lvlJc w:val="left"/>
+      <w:pPr>
+        <w:ind w:left="5028" w:hanging="360"/>
+      </w:pPr>
+      <w:rPr>
+        <w:rFonts w:ascii="Wingdings" w:hAnsi="Wingdings" w:hint="default"/>
+      </w:rPr>
+    </w:lvl>
+    <w:lvl w:ilvl="6" w:tplc="280A0001" w:tentative="1">
+      <w:start w:val="1"/>
+      <w:numFmt w:val="bullet"/>
+      <w:lvlText w:val=""/>
+      <w:lvlJc w:val="left"/>
+      <w:pPr>
+        <w:ind w:left="5748" w:hanging="360"/>
+      </w:pPr>
+      <w:rPr>
+        <w:rFonts w:ascii="Symbol" w:hAnsi="Symbol" w:hint="default"/>
+      </w:rPr>
+    </w:lvl>
+    <w:lvl w:ilvl="7" w:tplc="280A0003" w:tentative="1">
+      <w:start w:val="1"/>
+      <w:numFmt w:val="bullet"/>
+      <w:lvlText w:val="o"/>
+      <w:lvlJc w:val="left"/>
+      <w:pPr>
+        <w:ind w:left="6468" w:hanging="360"/>
+      </w:pPr>
+      <w:rPr>
+        <w:rFonts w:ascii="Courier New" w:hAnsi="Courier New" w:cs="Courier New" w:hint="default"/>
+      </w:rPr>
+    </w:lvl>
+    <w:lvl w:ilvl="8" w:tplc="280A0005" w:tentative="1">
+      <w:start w:val="1"/>
+      <w:numFmt w:val="bullet"/>
+      <w:lvlText w:val=""/>
+      <w:lvlJc w:val="left"/>
+      <w:pPr>
+        <w:ind w:left="7188" w:hanging="360"/>
+      </w:pPr>
+      <w:rPr>
+        <w:rFonts w:ascii="Wingdings" w:hAnsi="Wingdings" w:hint="default"/>
+      </w:rPr>
+    </w:lvl>
+  </w:abstractNum>
   <w:num w:numId="1">
-    <w:abstractNumId w:val="17"/>
+    <w:abstractNumId w:val="19"/>
   </w:num>
   <w:num w:numId="2">
-    <w:abstractNumId w:val="18"/>
+    <w:abstractNumId w:val="20"/>
   </w:num>
   <w:num w:numId="3">
     <w:abstractNumId w:val="1"/>
   </w:num>
   <w:num w:numId="4">
-    <w:abstractNumId w:val="8"/>
+    <w:abstractNumId w:val="10"/>
   </w:num>
   <w:num w:numId="5">
     <w:abstractNumId w:val="3"/>
   </w:num>
   <w:num w:numId="6">
-    <w:abstractNumId w:val="5"/>
+    <w:abstractNumId w:val="6"/>
   </w:num>
   <w:num w:numId="7">
     <w:abstractNumId w:val="0"/>
   </w:num>
   <w:num w:numId="8">
-    <w:abstractNumId w:val="10"/>
+    <w:abstractNumId w:val="12"/>
   </w:num>
   <w:num w:numId="9">
-    <w:abstractNumId w:val="6"/>
+    <w:abstractNumId w:val="7"/>
   </w:num>
   <w:num w:numId="10">
+    <w:abstractNumId w:val="16"/>
+  </w:num>
+  <w:num w:numId="11">
+    <w:abstractNumId w:val="5"/>
+  </w:num>
+  <w:num w:numId="12">
+    <w:abstractNumId w:val="15"/>
+  </w:num>
+  <w:num w:numId="13">
+    <w:abstractNumId w:val="18"/>
+  </w:num>
+  <w:num w:numId="14">
+    <w:abstractNumId w:val="13"/>
+  </w:num>
+  <w:num w:numId="15">
+    <w:abstractNumId w:val="8"/>
+  </w:num>
+  <w:num w:numId="16">
     <w:abstractNumId w:val="14"/>
   </w:num>
-  <w:num w:numId="11">
-    <w:abstractNumId w:val="4"/>
-  </w:num>
-  <w:num w:numId="12">
-    <w:abstractNumId w:val="13"/>
-  </w:num>
-  <w:num w:numId="13">
-    <w:abstractNumId w:val="16"/>
-  </w:num>
-  <w:num w:numId="14">
+  <w:num w:numId="17">
     <w:abstractNumId w:val="11"/>
-  </w:num>
-  <w:num w:numId="15">
-    <w:abstractNumId w:val="7"/>
-  </w:num>
-  <w:num w:numId="16">
-    <w:abstractNumId w:val="12"/>
-  </w:num>
-  <w:num w:numId="17">
-    <w:abstractNumId w:val="9"/>
   </w:num>
   <w:num w:numId="18">
     <w:abstractNumId w:val="2"/>
   </w:num>
   <w:num w:numId="19">
-    <w:abstractNumId w:val="15"/>
+    <w:abstractNumId w:val="17"/>
+  </w:num>
+  <w:num w:numId="20">
+    <w:abstractNumId w:val="21"/>
+  </w:num>
+  <w:num w:numId="21">
+    <w:abstractNumId w:val="22"/>
+  </w:num>
+  <w:num w:numId="22">
+    <w:abstractNumId w:val="4"/>
+  </w:num>
+  <w:num w:numId="23">
+    <w:abstractNumId w:val="9"/>
   </w:num>
   <w:numIdMacAtCleanup w:val="19"/>
 </w:numbering>

</xml_diff>